<commit_message>
Modifications TFE + Ajout d'images
</commit_message>
<xml_diff>
--- a/EbaucheTFE.docx
+++ b/EbaucheTFE.docx
@@ -7791,8 +7791,6 @@
       <w:r>
         <w:fldChar w:fldCharType="end"/>
       </w:r>
-      <w:bookmarkStart w:id="5" w:name="_GoBack"/>
-      <w:bookmarkEnd w:id="5"/>
     </w:p>
     <w:p>
       <w:pPr>
@@ -7807,8 +7805,8 @@
       <w:pPr>
         <w:pStyle w:val="Titre1"/>
       </w:pPr>
-      <w:bookmarkStart w:id="6" w:name="_Toc475438070"/>
-      <w:bookmarkStart w:id="7" w:name="_Toc480378408"/>
+      <w:bookmarkStart w:id="5" w:name="_Toc475438070"/>
+      <w:bookmarkStart w:id="6" w:name="_Toc480378408"/>
       <w:r>
         <w:lastRenderedPageBreak/>
         <w:t>Introduction</w:t>
@@ -7816,149 +7814,149 @@
       <w:r>
         <w:t>.</w:t>
       </w:r>
+      <w:bookmarkEnd w:id="5"/>
       <w:bookmarkEnd w:id="6"/>
+    </w:p>
+    <w:p>
+      <w:pPr>
+        <w:pStyle w:val="Titre2"/>
+      </w:pPr>
+      <w:bookmarkStart w:id="7" w:name="_Toc475438071"/>
+      <w:bookmarkStart w:id="8" w:name="_Toc480378409"/>
+      <w:r>
+        <w:t>L’entreprise</w:t>
+      </w:r>
+      <w:r>
+        <w:t>.</w:t>
+      </w:r>
       <w:bookmarkEnd w:id="7"/>
+      <w:bookmarkEnd w:id="8"/>
+    </w:p>
+    <w:p>
+      <w:r>
+        <w:t xml:space="preserve">Limelogic est une société </w:t>
+      </w:r>
+      <w:r>
+        <w:t>d’infogérance créé</w:t>
+      </w:r>
+      <w:r>
+        <w:t>e</w:t>
+      </w:r>
+      <w:r>
+        <w:t xml:space="preserve"> en 2006 par Jean-Christophe Robin et </w:t>
+      </w:r>
+      <w:r>
+        <w:t>Éric</w:t>
+      </w:r>
+      <w:r>
+        <w:t xml:space="preserve"> Granados. Son siège social se situe à Liège, Rue Ernest Solvay.  </w:t>
+      </w:r>
+    </w:p>
+    <w:p>
+      <w:r>
+        <w:t>Limelogic offre une solution de gestion informatique assez innovante à ses clients. En effet, la création de Limelogic</w:t>
+      </w:r>
+      <w:r>
+        <w:t xml:space="preserve"> elle-même</w:t>
+      </w:r>
+      <w:r>
+        <w:t xml:space="preserve"> se base sur le constat qu’un dirigeant de </w:t>
+      </w:r>
+      <w:r>
+        <w:t>PME ne</w:t>
+      </w:r>
+      <w:r>
+        <w:t xml:space="preserve"> dispose pas toujours du temps ou </w:t>
+      </w:r>
+      <w:r>
+        <w:t>des compétences nécessaires</w:t>
+      </w:r>
+      <w:r>
+        <w:t xml:space="preserve"> pour gérer son infrastructure réseau. Le plus souvent, ce même patron décide de déléguer la gestion informatique à une entreprise spécialisé</w:t>
+      </w:r>
+      <w:r>
+        <w:t>e</w:t>
+      </w:r>
+      <w:r>
+        <w:t xml:space="preserve">. </w:t>
+      </w:r>
+      <w:r>
+        <w:t>Cependant ces</w:t>
+      </w:r>
+      <w:r>
+        <w:t xml:space="preserve"> entreprises ne tiennent pas toujours leurs promesses ou ne prennent pas </w:t>
+      </w:r>
+      <w:r>
+        <w:t>leurs responsabilités</w:t>
+      </w:r>
+      <w:r>
+        <w:t xml:space="preserve"> et chaque intervention est facturée.</w:t>
+      </w:r>
+    </w:p>
+    <w:p>
+      <w:r>
+        <w:t xml:space="preserve">Limelogic offre une solution innovante et élégante qui consiste à un forfait invariable peu importe la quantité d’interventions à réaliser pour régler </w:t>
+      </w:r>
+      <w:r>
+        <w:t>une panne matérielle</w:t>
+      </w:r>
+      <w:r>
+        <w:t xml:space="preserve"> ou même logicielle. La société s’impose des objectifs de résultats, fournit le matériel nécessaire pour la gestion du réseau et tout ça à des prix fixes et maitrisés.</w:t>
+      </w:r>
+    </w:p>
+    <w:p>
+      <w:r>
+        <w:t xml:space="preserve">La </w:t>
+      </w:r>
+      <w:r>
+        <w:t>plupart</w:t>
+      </w:r>
+      <w:r>
+        <w:t xml:space="preserve"> des </w:t>
+      </w:r>
+      <w:r>
+        <w:t>clients</w:t>
+      </w:r>
+      <w:r>
+        <w:t xml:space="preserve"> de Limelogic sont des PME qui ne possèdent pas une équipe d’informatique pour gérer leur réseau : travailler avec Limelogic revient à engager une équipe d’informaticiens fournissant un service de support informatique 24 heures sur 24 et 7 jours sur 7. </w:t>
+      </w:r>
+    </w:p>
+    <w:p>
+      <w:r>
+        <w:t>En cas de panne, qu’elle arrive le week-end ou en semaine, une notification plus ou moins grave est envoyé aux techniciens qui prennent alors en charge le problème peu importe le moment ou l’heure.</w:t>
+      </w:r>
+    </w:p>
+    <w:p>
+      <w:r>
+        <w:t>L’équipe compte actuelleme</w:t>
+      </w:r>
+      <w:r>
+        <w:t>nt une bonne dizaine de membres</w:t>
+      </w:r>
+      <w:r>
+        <w:t xml:space="preserve"> et </w:t>
+      </w:r>
+      <w:r>
+        <w:t>souhaite</w:t>
+      </w:r>
+      <w:r>
+        <w:t xml:space="preserve"> encore s’agrandir à l’avenir.</w:t>
+      </w:r>
     </w:p>
     <w:p>
       <w:pPr>
         <w:pStyle w:val="Titre2"/>
       </w:pPr>
-      <w:bookmarkStart w:id="8" w:name="_Toc475438071"/>
-      <w:bookmarkStart w:id="9" w:name="_Toc480378409"/>
-      <w:r>
-        <w:t>L’entreprise</w:t>
+      <w:bookmarkStart w:id="9" w:name="_Toc475438073"/>
+      <w:bookmarkStart w:id="10" w:name="_Toc480378410"/>
+      <w:r>
+        <w:t>Le cahier des charges</w:t>
       </w:r>
       <w:r>
         <w:t>.</w:t>
       </w:r>
-      <w:bookmarkEnd w:id="8"/>
       <w:bookmarkEnd w:id="9"/>
-    </w:p>
-    <w:p>
-      <w:r>
-        <w:t xml:space="preserve">Limelogic est une société </w:t>
-      </w:r>
-      <w:r>
-        <w:t>d’infogérance créé</w:t>
-      </w:r>
-      <w:r>
-        <w:t>e</w:t>
-      </w:r>
-      <w:r>
-        <w:t xml:space="preserve"> en 2006 par Jean-Christophe Robin et </w:t>
-      </w:r>
-      <w:r>
-        <w:t>Éric</w:t>
-      </w:r>
-      <w:r>
-        <w:t xml:space="preserve"> Granados. Son siège social se situe à Liège, Rue Ernest Solvay.  </w:t>
-      </w:r>
-    </w:p>
-    <w:p>
-      <w:r>
-        <w:t>Limelogic offre une solution de gestion informatique assez innovante à ses clients. En effet, la création de Limelogic</w:t>
-      </w:r>
-      <w:r>
-        <w:t xml:space="preserve"> elle-même</w:t>
-      </w:r>
-      <w:r>
-        <w:t xml:space="preserve"> se base sur le constat qu’un dirigeant de </w:t>
-      </w:r>
-      <w:r>
-        <w:t>PME ne</w:t>
-      </w:r>
-      <w:r>
-        <w:t xml:space="preserve"> dispose pas toujours du temps ou </w:t>
-      </w:r>
-      <w:r>
-        <w:t>des compétences nécessaires</w:t>
-      </w:r>
-      <w:r>
-        <w:t xml:space="preserve"> pour gérer son infrastructure réseau. Le plus souvent, ce même patron décide de déléguer la gestion informatique à une entreprise spécialisé</w:t>
-      </w:r>
-      <w:r>
-        <w:t>e</w:t>
-      </w:r>
-      <w:r>
-        <w:t xml:space="preserve">. </w:t>
-      </w:r>
-      <w:r>
-        <w:t>Cependant ces</w:t>
-      </w:r>
-      <w:r>
-        <w:t xml:space="preserve"> entreprises ne tiennent pas toujours leurs promesses ou ne prennent pas </w:t>
-      </w:r>
-      <w:r>
-        <w:t>leurs responsabilités</w:t>
-      </w:r>
-      <w:r>
-        <w:t xml:space="preserve"> et chaque intervention est facturée.</w:t>
-      </w:r>
-    </w:p>
-    <w:p>
-      <w:r>
-        <w:t xml:space="preserve">Limelogic offre une solution innovante et élégante qui consiste à un forfait invariable peu importe la quantité d’interventions à réaliser pour régler </w:t>
-      </w:r>
-      <w:r>
-        <w:t>une panne matérielle</w:t>
-      </w:r>
-      <w:r>
-        <w:t xml:space="preserve"> ou même logicielle. La société s’impose des objectifs de résultats, fournit le matériel nécessaire pour la gestion du réseau et tout ça à des prix fixes et maitrisés.</w:t>
-      </w:r>
-    </w:p>
-    <w:p>
-      <w:r>
-        <w:t xml:space="preserve">La </w:t>
-      </w:r>
-      <w:r>
-        <w:t>plupart</w:t>
-      </w:r>
-      <w:r>
-        <w:t xml:space="preserve"> des </w:t>
-      </w:r>
-      <w:r>
-        <w:t>clients</w:t>
-      </w:r>
-      <w:r>
-        <w:t xml:space="preserve"> de Limelogic sont des PME qui ne possèdent pas une équipe d’informatique pour gérer leur réseau : travailler avec Limelogic revient à engager une équipe d’informaticiens fournissant un service de support informatique 24 heures sur 24 et 7 jours sur 7. </w:t>
-      </w:r>
-    </w:p>
-    <w:p>
-      <w:r>
-        <w:t>En cas de panne, qu’elle arrive le week-end ou en semaine, une notification plus ou moins grave est envoyé aux techniciens qui prennent alors en charge le problème peu importe le moment ou l’heure.</w:t>
-      </w:r>
-    </w:p>
-    <w:p>
-      <w:r>
-        <w:t>L’équipe compte actuelleme</w:t>
-      </w:r>
-      <w:r>
-        <w:t>nt une bonne dizaine de membres</w:t>
-      </w:r>
-      <w:r>
-        <w:t xml:space="preserve"> et </w:t>
-      </w:r>
-      <w:r>
-        <w:t>souhaite</w:t>
-      </w:r>
-      <w:r>
-        <w:t xml:space="preserve"> encore s’agrandir à l’avenir.</w:t>
-      </w:r>
-    </w:p>
-    <w:p>
-      <w:pPr>
-        <w:pStyle w:val="Titre2"/>
-      </w:pPr>
-      <w:bookmarkStart w:id="10" w:name="_Toc475438073"/>
-      <w:bookmarkStart w:id="11" w:name="_Toc480378410"/>
-      <w:r>
-        <w:t>Le cahier des charges</w:t>
-      </w:r>
-      <w:r>
-        <w:t>.</w:t>
-      </w:r>
       <w:bookmarkEnd w:id="10"/>
-      <w:bookmarkEnd w:id="11"/>
     </w:p>
     <w:p>
       <w:r>
@@ -8075,78 +8073,78 @@
       <w:pPr>
         <w:pStyle w:val="Titre1"/>
       </w:pPr>
-      <w:bookmarkStart w:id="12" w:name="_Toc480378411"/>
+      <w:bookmarkStart w:id="11" w:name="_Toc480378411"/>
       <w:r>
         <w:lastRenderedPageBreak/>
         <w:t>Description des outils.</w:t>
       </w:r>
+      <w:bookmarkEnd w:id="11"/>
+    </w:p>
+    <w:p>
+      <w:r>
+        <w:t xml:space="preserve">YASC est </w:t>
+      </w:r>
+      <w:r>
+        <w:t xml:space="preserve">un engine </w:t>
+      </w:r>
+      <w:r>
+        <w:t xml:space="preserve">totalement écrit en </w:t>
+      </w:r>
+      <w:r>
+        <w:t>PowerShell</w:t>
+      </w:r>
+      <w:r>
+        <w:t xml:space="preserve"> </w:t>
+      </w:r>
+      <w:r>
+        <w:t xml:space="preserve">tout comme </w:t>
+      </w:r>
+      <w:r>
+        <w:t xml:space="preserve">les modules qu’il utilise pour fonctionner. </w:t>
+      </w:r>
+      <w:r>
+        <w:t xml:space="preserve">Le PowerShell est un langage de script natif dans Windows depuis Windows 7. </w:t>
+      </w:r>
+      <w:r>
+        <w:t>C’est donc pour cela qu’</w:t>
+      </w:r>
+      <w:r>
+        <w:t xml:space="preserve">une introduction du </w:t>
+      </w:r>
+      <w:r>
+        <w:t>PowerShell</w:t>
+      </w:r>
+      <w:r>
+        <w:t>, d</w:t>
+      </w:r>
+      <w:r>
+        <w:t xml:space="preserve">e son historique </w:t>
+      </w:r>
+      <w:r>
+        <w:t xml:space="preserve">et des langages de script en général </w:t>
+      </w:r>
+      <w:r>
+        <w:t>semble évident</w:t>
+      </w:r>
+      <w:r>
+        <w:t>e</w:t>
+      </w:r>
+      <w:r>
+        <w:t>.</w:t>
+      </w:r>
+      <w:r>
+        <w:t xml:space="preserve"> </w:t>
+      </w:r>
+    </w:p>
+    <w:p>
+      <w:pPr>
+        <w:pStyle w:val="Titre2"/>
+      </w:pPr>
+      <w:bookmarkStart w:id="12" w:name="_Toc480378412"/>
+      <w:r>
+        <w:t>Un langage de script.</w:t>
+      </w:r>
       <w:bookmarkEnd w:id="12"/>
-    </w:p>
-    <w:p>
-      <w:r>
-        <w:t xml:space="preserve">YASC est </w:t>
-      </w:r>
-      <w:r>
-        <w:t xml:space="preserve">un engine </w:t>
-      </w:r>
-      <w:r>
-        <w:t xml:space="preserve">totalement écrit en </w:t>
-      </w:r>
-      <w:r>
-        <w:t>PowerShell</w:t>
-      </w:r>
-      <w:r>
-        <w:t xml:space="preserve"> </w:t>
-      </w:r>
-      <w:r>
-        <w:t xml:space="preserve">tout comme </w:t>
-      </w:r>
-      <w:r>
-        <w:t xml:space="preserve">les modules qu’il utilise pour fonctionner. </w:t>
-      </w:r>
-      <w:r>
-        <w:t xml:space="preserve">Le PowerShell est un langage de script natif dans Windows depuis Windows 7. </w:t>
-      </w:r>
-      <w:r>
-        <w:t>C’est donc pour cela qu’</w:t>
-      </w:r>
-      <w:r>
-        <w:t xml:space="preserve">une introduction du </w:t>
-      </w:r>
-      <w:r>
-        <w:t>PowerShell</w:t>
-      </w:r>
-      <w:r>
-        <w:t>, d</w:t>
-      </w:r>
-      <w:r>
-        <w:t xml:space="preserve">e son historique </w:t>
-      </w:r>
-      <w:r>
-        <w:t xml:space="preserve">et des langages de script en général </w:t>
-      </w:r>
-      <w:r>
-        <w:t>semble évident</w:t>
-      </w:r>
-      <w:r>
-        <w:t>e</w:t>
-      </w:r>
-      <w:r>
-        <w:t>.</w:t>
-      </w:r>
-      <w:r>
-        <w:t xml:space="preserve"> </w:t>
-      </w:r>
-    </w:p>
-    <w:p>
-      <w:pPr>
-        <w:pStyle w:val="Titre2"/>
-      </w:pPr>
-      <w:bookmarkStart w:id="13" w:name="_Toc480378412"/>
-      <w:r>
-        <w:t>Un langage de script.</w:t>
-      </w:r>
-      <w:bookmarkEnd w:id="13"/>
     </w:p>
     <w:p>
       <w:pPr>
@@ -8389,7 +8387,7 @@
       <w:pPr>
         <w:pStyle w:val="Titre2"/>
       </w:pPr>
-      <w:bookmarkStart w:id="14" w:name="_Toc480378413"/>
+      <w:bookmarkStart w:id="13" w:name="_Toc480378413"/>
       <w:r>
         <w:t>Window</w:t>
       </w:r>
@@ -8402,7 +8400,7 @@
       <w:r>
         <w:t>PowerShell</w:t>
       </w:r>
-      <w:bookmarkEnd w:id="14"/>
+      <w:bookmarkEnd w:id="13"/>
       <w:r>
         <w:t xml:space="preserve"> </w:t>
       </w:r>
@@ -8677,48 +8675,35 @@
       <w:pPr>
         <w:pStyle w:val="Lgende"/>
       </w:pPr>
-      <w:bookmarkStart w:id="15" w:name="_Toc477603718"/>
-      <w:bookmarkStart w:id="16" w:name="_Toc477799029"/>
-      <w:bookmarkStart w:id="17" w:name="_Toc478930903"/>
-      <w:bookmarkStart w:id="18" w:name="_Toc479589457"/>
-      <w:bookmarkStart w:id="19" w:name="_Toc480205432"/>
-      <w:bookmarkStart w:id="20" w:name="_Toc480313683"/>
+      <w:bookmarkStart w:id="14" w:name="_Toc477603718"/>
+      <w:bookmarkStart w:id="15" w:name="_Toc477799029"/>
+      <w:bookmarkStart w:id="16" w:name="_Toc478930903"/>
+      <w:bookmarkStart w:id="17" w:name="_Toc479589457"/>
+      <w:bookmarkStart w:id="18" w:name="_Toc480205432"/>
+      <w:bookmarkStart w:id="19" w:name="_Toc480313683"/>
+      <w:bookmarkStart w:id="20" w:name="_Toc480379561"/>
       <w:bookmarkStart w:id="21" w:name="_Toc477600894"/>
-      <w:bookmarkStart w:id="22" w:name="_Toc480379561"/>
       <w:r>
         <w:t xml:space="preserve">Exemple </w:t>
       </w:r>
-      <w:r>
-        <w:fldChar w:fldCharType="begin"/>
-      </w:r>
-      <w:r>
-        <w:instrText xml:space="preserve"> SEQ Exemple \* ARABIC </w:instrText>
-      </w:r>
-      <w:r>
-        <w:fldChar w:fldCharType="separate"/>
-      </w:r>
-      <w:r>
-        <w:rPr>
-          <w:noProof/>
-        </w:rPr>
-        <w:t>1</w:t>
-      </w:r>
-      <w:r>
-        <w:rPr>
-          <w:noProof/>
-        </w:rPr>
-        <w:fldChar w:fldCharType="end"/>
-      </w:r>
+      <w:fldSimple w:instr=" SEQ Exemple \* ARABIC ">
+        <w:r>
+          <w:rPr>
+            <w:noProof/>
+          </w:rPr>
+          <w:t>1</w:t>
+        </w:r>
+      </w:fldSimple>
       <w:r>
         <w:t xml:space="preserve"> Création d'un type Powershell</w:t>
       </w:r>
+      <w:bookmarkEnd w:id="14"/>
       <w:bookmarkEnd w:id="15"/>
       <w:bookmarkEnd w:id="16"/>
       <w:bookmarkEnd w:id="17"/>
       <w:bookmarkEnd w:id="18"/>
       <w:bookmarkEnd w:id="19"/>
       <w:bookmarkEnd w:id="20"/>
-      <w:bookmarkEnd w:id="22"/>
       <w:r>
         <w:t xml:space="preserve"> </w:t>
       </w:r>
@@ -8780,47 +8765,34 @@
       <w:pPr>
         <w:pStyle w:val="Lgende"/>
       </w:pPr>
-      <w:bookmarkStart w:id="23" w:name="_Toc477603719"/>
-      <w:bookmarkStart w:id="24" w:name="_Toc477799030"/>
-      <w:bookmarkStart w:id="25" w:name="_Toc478930904"/>
-      <w:bookmarkStart w:id="26" w:name="_Toc479589458"/>
-      <w:bookmarkStart w:id="27" w:name="_Toc480205433"/>
-      <w:bookmarkStart w:id="28" w:name="_Toc480313684"/>
-      <w:bookmarkStart w:id="29" w:name="_Toc480379562"/>
+      <w:bookmarkStart w:id="22" w:name="_Toc477603719"/>
+      <w:bookmarkStart w:id="23" w:name="_Toc477799030"/>
+      <w:bookmarkStart w:id="24" w:name="_Toc478930904"/>
+      <w:bookmarkStart w:id="25" w:name="_Toc479589458"/>
+      <w:bookmarkStart w:id="26" w:name="_Toc480205433"/>
+      <w:bookmarkStart w:id="27" w:name="_Toc480313684"/>
+      <w:bookmarkStart w:id="28" w:name="_Toc480379562"/>
       <w:r>
         <w:t xml:space="preserve">Exemple </w:t>
       </w:r>
-      <w:r>
-        <w:fldChar w:fldCharType="begin"/>
-      </w:r>
-      <w:r>
-        <w:instrText xml:space="preserve"> SEQ Exemple \* ARABIC </w:instrText>
-      </w:r>
-      <w:r>
-        <w:fldChar w:fldCharType="separate"/>
-      </w:r>
-      <w:r>
-        <w:rPr>
-          <w:noProof/>
-        </w:rPr>
-        <w:t>2</w:t>
-      </w:r>
-      <w:r>
-        <w:rPr>
-          <w:noProof/>
-        </w:rPr>
-        <w:fldChar w:fldCharType="end"/>
-      </w:r>
+      <w:fldSimple w:instr=" SEQ Exemple \* ARABIC ">
+        <w:r>
+          <w:rPr>
+            <w:noProof/>
+          </w:rPr>
+          <w:t>2</w:t>
+        </w:r>
+      </w:fldSimple>
       <w:r>
         <w:t xml:space="preserve"> Création d'une fonction permettant de changer la valeur d'une variable de l'objet créer précédemment</w:t>
       </w:r>
+      <w:bookmarkEnd w:id="22"/>
       <w:bookmarkEnd w:id="23"/>
       <w:bookmarkEnd w:id="24"/>
       <w:bookmarkEnd w:id="25"/>
       <w:bookmarkEnd w:id="26"/>
       <w:bookmarkEnd w:id="27"/>
       <w:bookmarkEnd w:id="28"/>
-      <w:bookmarkEnd w:id="29"/>
     </w:p>
     <w:p>
       <w:pPr>
@@ -8878,47 +8850,34 @@
       <w:pPr>
         <w:pStyle w:val="Lgende"/>
       </w:pPr>
-      <w:bookmarkStart w:id="30" w:name="_Toc477603720"/>
-      <w:bookmarkStart w:id="31" w:name="_Toc477799031"/>
-      <w:bookmarkStart w:id="32" w:name="_Toc478930905"/>
-      <w:bookmarkStart w:id="33" w:name="_Toc479589459"/>
-      <w:bookmarkStart w:id="34" w:name="_Toc480205434"/>
-      <w:bookmarkStart w:id="35" w:name="_Toc480313685"/>
-      <w:bookmarkStart w:id="36" w:name="_Toc480379563"/>
+      <w:bookmarkStart w:id="29" w:name="_Toc477603720"/>
+      <w:bookmarkStart w:id="30" w:name="_Toc477799031"/>
+      <w:bookmarkStart w:id="31" w:name="_Toc478930905"/>
+      <w:bookmarkStart w:id="32" w:name="_Toc479589459"/>
+      <w:bookmarkStart w:id="33" w:name="_Toc480205434"/>
+      <w:bookmarkStart w:id="34" w:name="_Toc480313685"/>
+      <w:bookmarkStart w:id="35" w:name="_Toc480379563"/>
       <w:r>
         <w:t xml:space="preserve">Exemple </w:t>
       </w:r>
-      <w:r>
-        <w:fldChar w:fldCharType="begin"/>
-      </w:r>
-      <w:r>
-        <w:instrText xml:space="preserve"> SEQ Exemple \* ARABIC </w:instrText>
-      </w:r>
-      <w:r>
-        <w:fldChar w:fldCharType="separate"/>
-      </w:r>
-      <w:r>
-        <w:rPr>
-          <w:noProof/>
-        </w:rPr>
-        <w:t>3</w:t>
-      </w:r>
-      <w:r>
-        <w:rPr>
-          <w:noProof/>
-        </w:rPr>
-        <w:fldChar w:fldCharType="end"/>
-      </w:r>
+      <w:fldSimple w:instr=" SEQ Exemple \* ARABIC ">
+        <w:r>
+          <w:rPr>
+            <w:noProof/>
+          </w:rPr>
+          <w:t>3</w:t>
+        </w:r>
+      </w:fldSimple>
       <w:r>
         <w:t xml:space="preserve"> Instanciation du type et pipe vers la fonction</w:t>
       </w:r>
+      <w:bookmarkEnd w:id="29"/>
       <w:bookmarkEnd w:id="30"/>
       <w:bookmarkEnd w:id="31"/>
       <w:bookmarkEnd w:id="32"/>
       <w:bookmarkEnd w:id="33"/>
       <w:bookmarkEnd w:id="34"/>
       <w:bookmarkEnd w:id="35"/>
-      <w:bookmarkEnd w:id="36"/>
     </w:p>
     <w:p>
       <w:r>
@@ -9195,14 +9154,14 @@
       <w:pPr>
         <w:pStyle w:val="Titre2"/>
       </w:pPr>
-      <w:bookmarkStart w:id="37" w:name="_Toc480378414"/>
+      <w:bookmarkStart w:id="36" w:name="_Toc480378414"/>
       <w:r>
         <w:t xml:space="preserve">La syntaxe d’une cmdlet </w:t>
       </w:r>
       <w:r>
         <w:t>PowerShell</w:t>
       </w:r>
-      <w:bookmarkEnd w:id="37"/>
+      <w:bookmarkEnd w:id="36"/>
     </w:p>
     <w:p>
       <w:r>
@@ -9429,7 +9388,7 @@
           <w:lang w:val="en-US"/>
         </w:rPr>
       </w:pPr>
-      <w:bookmarkStart w:id="38" w:name="_Toc480378415"/>
+      <w:bookmarkStart w:id="37" w:name="_Toc480378415"/>
       <w:r>
         <w:rPr>
           <w:rStyle w:val="CodeHTML"/>
@@ -9490,7 +9449,7 @@
         </w:rPr>
         <w:t>Bash</w:t>
       </w:r>
-      <w:bookmarkEnd w:id="38"/>
+      <w:bookmarkEnd w:id="37"/>
     </w:p>
     <w:p>
       <w:pPr>
@@ -9499,14 +9458,14 @@
           <w:lang w:val="en-US"/>
         </w:rPr>
       </w:pPr>
-      <w:bookmarkStart w:id="39" w:name="_Toc480378416"/>
+      <w:bookmarkStart w:id="38" w:name="_Toc480378416"/>
       <w:r>
         <w:rPr>
           <w:lang w:val="en-US"/>
         </w:rPr>
         <w:t>Perl</w:t>
       </w:r>
-      <w:bookmarkEnd w:id="39"/>
+      <w:bookmarkEnd w:id="38"/>
     </w:p>
     <w:p>
       <w:r>
@@ -9633,36 +9592,23 @@
         <w:pStyle w:val="Lgende"/>
         <w:jc w:val="center"/>
       </w:pPr>
-      <w:bookmarkStart w:id="40" w:name="_Toc477799032"/>
-      <w:bookmarkStart w:id="41" w:name="_Toc478930906"/>
-      <w:bookmarkStart w:id="42" w:name="_Toc479589460"/>
-      <w:bookmarkStart w:id="43" w:name="_Toc480205435"/>
-      <w:bookmarkStart w:id="44" w:name="_Toc480313686"/>
-      <w:bookmarkStart w:id="45" w:name="_Toc480379564"/>
+      <w:bookmarkStart w:id="39" w:name="_Toc477799032"/>
+      <w:bookmarkStart w:id="40" w:name="_Toc478930906"/>
+      <w:bookmarkStart w:id="41" w:name="_Toc479589460"/>
+      <w:bookmarkStart w:id="42" w:name="_Toc480205435"/>
+      <w:bookmarkStart w:id="43" w:name="_Toc480313686"/>
+      <w:bookmarkStart w:id="44" w:name="_Toc480379564"/>
       <w:r>
         <w:t xml:space="preserve">Exemple </w:t>
       </w:r>
-      <w:r>
-        <w:fldChar w:fldCharType="begin"/>
-      </w:r>
-      <w:r>
-        <w:instrText xml:space="preserve"> SEQ Exemple \* ARABIC </w:instrText>
-      </w:r>
-      <w:r>
-        <w:fldChar w:fldCharType="separate"/>
-      </w:r>
-      <w:r>
-        <w:rPr>
-          <w:noProof/>
-        </w:rPr>
-        <w:t>4</w:t>
-      </w:r>
-      <w:r>
-        <w:rPr>
-          <w:noProof/>
-        </w:rPr>
-        <w:fldChar w:fldCharType="end"/>
-      </w:r>
+      <w:fldSimple w:instr=" SEQ Exemple \* ARABIC ">
+        <w:r>
+          <w:rPr>
+            <w:noProof/>
+          </w:rPr>
+          <w:t>4</w:t>
+        </w:r>
+      </w:fldSimple>
       <w:r>
         <w:t xml:space="preserve"> Exemple syntaxe du Perl </w:t>
       </w:r>
@@ -9693,22 +9639,22 @@
           </w:r>
         </w:sdtContent>
       </w:sdt>
+      <w:bookmarkEnd w:id="39"/>
       <w:bookmarkEnd w:id="40"/>
       <w:bookmarkEnd w:id="41"/>
       <w:bookmarkEnd w:id="42"/>
       <w:bookmarkEnd w:id="43"/>
       <w:bookmarkEnd w:id="44"/>
+    </w:p>
+    <w:p>
+      <w:pPr>
+        <w:pStyle w:val="Titre3"/>
+      </w:pPr>
+      <w:bookmarkStart w:id="45" w:name="_Toc480378417"/>
+      <w:r>
+        <w:t>Python</w:t>
+      </w:r>
       <w:bookmarkEnd w:id="45"/>
-    </w:p>
-    <w:p>
-      <w:pPr>
-        <w:pStyle w:val="Titre3"/>
-      </w:pPr>
-      <w:bookmarkStart w:id="46" w:name="_Toc480378417"/>
-      <w:r>
-        <w:t>Python</w:t>
-      </w:r>
-      <w:bookmarkEnd w:id="46"/>
     </w:p>
     <w:p>
       <w:r>
@@ -9841,35 +9787,22 @@
         <w:pStyle w:val="Lgende"/>
         <w:jc w:val="center"/>
       </w:pPr>
-      <w:bookmarkStart w:id="47" w:name="_Toc478930907"/>
-      <w:bookmarkStart w:id="48" w:name="_Toc479589461"/>
-      <w:bookmarkStart w:id="49" w:name="_Toc480205436"/>
-      <w:bookmarkStart w:id="50" w:name="_Toc480313687"/>
-      <w:bookmarkStart w:id="51" w:name="_Toc480379565"/>
+      <w:bookmarkStart w:id="46" w:name="_Toc478930907"/>
+      <w:bookmarkStart w:id="47" w:name="_Toc479589461"/>
+      <w:bookmarkStart w:id="48" w:name="_Toc480205436"/>
+      <w:bookmarkStart w:id="49" w:name="_Toc480313687"/>
+      <w:bookmarkStart w:id="50" w:name="_Toc480379565"/>
       <w:r>
         <w:t xml:space="preserve">Exemple </w:t>
       </w:r>
-      <w:r>
-        <w:fldChar w:fldCharType="begin"/>
-      </w:r>
-      <w:r>
-        <w:instrText xml:space="preserve"> SEQ Exemple \* ARABIC </w:instrText>
-      </w:r>
-      <w:r>
-        <w:fldChar w:fldCharType="separate"/>
-      </w:r>
-      <w:r>
-        <w:rPr>
-          <w:noProof/>
-        </w:rPr>
-        <w:t>5</w:t>
-      </w:r>
-      <w:r>
-        <w:rPr>
-          <w:noProof/>
-        </w:rPr>
-        <w:fldChar w:fldCharType="end"/>
-      </w:r>
+      <w:fldSimple w:instr=" SEQ Exemple \* ARABIC ">
+        <w:r>
+          <w:rPr>
+            <w:noProof/>
+          </w:rPr>
+          <w:t>5</w:t>
+        </w:r>
+      </w:fldSimple>
       <w:r>
         <w:t xml:space="preserve"> Exemple de Python </w:t>
       </w:r>
@@ -9900,22 +9833,22 @@
           </w:r>
         </w:sdtContent>
       </w:sdt>
+      <w:bookmarkEnd w:id="46"/>
       <w:bookmarkEnd w:id="47"/>
       <w:bookmarkEnd w:id="48"/>
       <w:bookmarkEnd w:id="49"/>
       <w:bookmarkEnd w:id="50"/>
-      <w:bookmarkEnd w:id="51"/>
     </w:p>
     <w:p>
       <w:pPr>
         <w:pStyle w:val="Titre3"/>
       </w:pPr>
-      <w:bookmarkStart w:id="52" w:name="_Toc480378418"/>
+      <w:bookmarkStart w:id="51" w:name="_Toc480378418"/>
       <w:r>
         <w:lastRenderedPageBreak/>
         <w:t>Bash</w:t>
       </w:r>
-      <w:bookmarkEnd w:id="52"/>
+      <w:bookmarkEnd w:id="51"/>
     </w:p>
     <w:p>
       <w:r>
@@ -10118,7 +10051,7 @@
       <w:pPr>
         <w:pStyle w:val="Titre3"/>
       </w:pPr>
-      <w:bookmarkStart w:id="53" w:name="_Toc480378419"/>
+      <w:bookmarkStart w:id="52" w:name="_Toc480378419"/>
       <w:r>
         <w:t xml:space="preserve">Les </w:t>
       </w:r>
@@ -10137,7 +10070,7 @@
       <w:r>
         <w:t>PowerShell</w:t>
       </w:r>
-      <w:bookmarkEnd w:id="53"/>
+      <w:bookmarkEnd w:id="52"/>
     </w:p>
     <w:p>
       <w:r>
@@ -10487,22 +10420,22 @@
       <w:pPr>
         <w:pStyle w:val="Titre1"/>
       </w:pPr>
-      <w:bookmarkStart w:id="54" w:name="_Toc480378420"/>
+      <w:bookmarkStart w:id="53" w:name="_Toc480378420"/>
       <w:r>
         <w:lastRenderedPageBreak/>
         <w:t>Etude de l’existant.</w:t>
       </w:r>
+      <w:bookmarkEnd w:id="53"/>
+    </w:p>
+    <w:p>
+      <w:pPr>
+        <w:pStyle w:val="Titre2"/>
+      </w:pPr>
+      <w:bookmarkStart w:id="54" w:name="_Toc480378421"/>
+      <w:r>
+        <w:t>La problématique</w:t>
+      </w:r>
       <w:bookmarkEnd w:id="54"/>
-    </w:p>
-    <w:p>
-      <w:pPr>
-        <w:pStyle w:val="Titre2"/>
-      </w:pPr>
-      <w:bookmarkStart w:id="55" w:name="_Toc480378421"/>
-      <w:r>
-        <w:t>La problématique</w:t>
-      </w:r>
-      <w:bookmarkEnd w:id="55"/>
     </w:p>
     <w:p>
       <w:r>
@@ -10658,11 +10591,11 @@
       <w:pPr>
         <w:pStyle w:val="Titre2"/>
       </w:pPr>
-      <w:bookmarkStart w:id="56" w:name="_Toc480378422"/>
+      <w:bookmarkStart w:id="55" w:name="_Toc480378422"/>
       <w:r>
         <w:t>Chef</w:t>
       </w:r>
-      <w:bookmarkEnd w:id="56"/>
+      <w:bookmarkEnd w:id="55"/>
     </w:p>
     <w:p>
       <w:r>
@@ -10809,7 +10742,7 @@
                           <a14:useLocalDpi xmlns:a14="http://schemas.microsoft.com/office/drawing/2010/main" val="0"/>
                         </a:ext>
                         <a:ext uri="{96DAC541-7B7A-43D3-8B79-37D633B846F1}">
-                          <asvg:svgBlip xmlns="" xmlns:cx="http://schemas.microsoft.com/office/drawing/2014/chartex" xmlns:cx1="http://schemas.microsoft.com/office/drawing/2015/9/8/chartex" xmlns:cx2="http://schemas.microsoft.com/office/drawing/2015/10/21/chartex" xmlns:cx3="http://schemas.microsoft.com/office/drawing/2016/5/9/chartex" xmlns:cx4="http://schemas.microsoft.com/office/drawing/2016/5/10/chartex" xmlns:cx5="http://schemas.microsoft.com/office/drawing/2016/5/11/chartex" xmlns:cx6="http://schemas.microsoft.com/office/drawing/2016/5/12/chartex" xmlns:cx7="http://schemas.microsoft.com/office/drawing/2016/5/13/chartex" xmlns:cx8="http://schemas.microsoft.com/office/drawing/2016/5/14/chartex" xmlns:o="urn:schemas-microsoft-com:office:office" xmlns:v="urn:schemas-microsoft-com:vml" xmlns:w10="urn:schemas-microsoft-com:office:word" xmlns:w="http://schemas.openxmlformats.org/wordprocessingml/2006/main" xmlns:w16se="http://schemas.microsoft.com/office/word/2015/wordml/symex" xmlns:asvg="http://schemas.microsoft.com/office/drawing/2016/SVG/main" r:embed="rId16"/>
+                          <asvg:svgBlip xmlns:asvg="http://schemas.microsoft.com/office/drawing/2016/SVG/main" xmlns:w16se="http://schemas.microsoft.com/office/word/2015/wordml/symex" xmlns:w="http://schemas.openxmlformats.org/wordprocessingml/2006/main" xmlns:w10="urn:schemas-microsoft-com:office:word" xmlns:v="urn:schemas-microsoft-com:vml" xmlns:o="urn:schemas-microsoft-com:office:office" xmlns:cx8="http://schemas.microsoft.com/office/drawing/2016/5/14/chartex" xmlns:cx7="http://schemas.microsoft.com/office/drawing/2016/5/13/chartex" xmlns:cx6="http://schemas.microsoft.com/office/drawing/2016/5/12/chartex" xmlns:cx5="http://schemas.microsoft.com/office/drawing/2016/5/11/chartex" xmlns:cx4="http://schemas.microsoft.com/office/drawing/2016/5/10/chartex" xmlns:cx3="http://schemas.microsoft.com/office/drawing/2016/5/9/chartex" xmlns:cx2="http://schemas.microsoft.com/office/drawing/2015/10/21/chartex" xmlns:cx1="http://schemas.microsoft.com/office/drawing/2015/9/8/chartex" xmlns:cx="http://schemas.microsoft.com/office/drawing/2014/chartex" xmlns="" r:embed="rId16"/>
                         </a:ext>
                       </a:extLst>
                     </a:blip>
@@ -10841,13 +10774,13 @@
           <w:lang w:val="en-US"/>
         </w:rPr>
       </w:pPr>
-      <w:bookmarkStart w:id="57" w:name="_Toc478480735"/>
-      <w:bookmarkStart w:id="58" w:name="_Toc478930899"/>
-      <w:bookmarkStart w:id="59" w:name="_Toc478930912"/>
-      <w:bookmarkStart w:id="60" w:name="_Toc479589453"/>
-      <w:bookmarkStart w:id="61" w:name="_Toc480205455"/>
-      <w:bookmarkStart w:id="62" w:name="_Toc480313676"/>
-      <w:bookmarkStart w:id="63" w:name="_Toc480379552"/>
+      <w:bookmarkStart w:id="56" w:name="_Toc478480735"/>
+      <w:bookmarkStart w:id="57" w:name="_Toc478930899"/>
+      <w:bookmarkStart w:id="58" w:name="_Toc478930912"/>
+      <w:bookmarkStart w:id="59" w:name="_Toc479589453"/>
+      <w:bookmarkStart w:id="60" w:name="_Toc480205455"/>
+      <w:bookmarkStart w:id="61" w:name="_Toc480313676"/>
+      <w:bookmarkStart w:id="62" w:name="_Toc480379552"/>
       <w:r>
         <w:rPr>
           <w:lang w:val="en-US"/>
@@ -10925,37 +10858,37 @@
           </w:r>
         </w:sdtContent>
       </w:sdt>
+      <w:bookmarkEnd w:id="56"/>
       <w:bookmarkEnd w:id="57"/>
       <w:bookmarkEnd w:id="58"/>
       <w:bookmarkEnd w:id="59"/>
       <w:bookmarkEnd w:id="60"/>
       <w:bookmarkEnd w:id="61"/>
       <w:bookmarkEnd w:id="62"/>
+    </w:p>
+    <w:p>
+      <w:r>
+        <w:t>Chef fournit auss</w:t>
+      </w:r>
+      <w:r>
+        <w:t>i un Development Kit qui permet de développer et tester le code des rec</w:t>
+      </w:r>
+      <w:r>
+        <w:t>ettes pour une infrastructure donné dans une workstation locale et sécurisée</w:t>
+      </w:r>
+      <w:r>
+        <w:t>.</w:t>
+      </w:r>
+    </w:p>
+    <w:p>
+      <w:pPr>
+        <w:pStyle w:val="Titre2"/>
+      </w:pPr>
+      <w:bookmarkStart w:id="63" w:name="_Toc480378423"/>
+      <w:r>
+        <w:t>Puppet</w:t>
+      </w:r>
       <w:bookmarkEnd w:id="63"/>
-    </w:p>
-    <w:p>
-      <w:r>
-        <w:t>Chef fournit auss</w:t>
-      </w:r>
-      <w:r>
-        <w:t>i un Development Kit qui permet de développer et tester le code des rec</w:t>
-      </w:r>
-      <w:r>
-        <w:t>ettes pour une infrastructure donné dans une workstation locale et sécurisée</w:t>
-      </w:r>
-      <w:r>
-        <w:t>.</w:t>
-      </w:r>
-    </w:p>
-    <w:p>
-      <w:pPr>
-        <w:pStyle w:val="Titre2"/>
-      </w:pPr>
-      <w:bookmarkStart w:id="64" w:name="_Toc480378423"/>
-      <w:r>
-        <w:t>Puppet</w:t>
-      </w:r>
-      <w:bookmarkEnd w:id="64"/>
       <w:r>
         <w:t xml:space="preserve"> </w:t>
       </w:r>
@@ -11064,11 +10997,11 @@
       <w:pPr>
         <w:pStyle w:val="Titre3"/>
       </w:pPr>
-      <w:bookmarkStart w:id="65" w:name="_Toc480378424"/>
+      <w:bookmarkStart w:id="64" w:name="_Toc480378424"/>
       <w:r>
         <w:t>Architecture</w:t>
       </w:r>
-      <w:bookmarkEnd w:id="65"/>
+      <w:bookmarkEnd w:id="64"/>
     </w:p>
     <w:p>
       <w:r>
@@ -11282,13 +11215,13 @@
           <w:lang w:val="en-US"/>
         </w:rPr>
       </w:pPr>
-      <w:bookmarkStart w:id="66" w:name="_Toc478480736"/>
-      <w:bookmarkStart w:id="67" w:name="_Toc478930900"/>
-      <w:bookmarkStart w:id="68" w:name="_Toc478930913"/>
-      <w:bookmarkStart w:id="69" w:name="_Toc479589454"/>
-      <w:bookmarkStart w:id="70" w:name="_Toc480205456"/>
-      <w:bookmarkStart w:id="71" w:name="_Toc480313677"/>
-      <w:bookmarkStart w:id="72" w:name="_Toc480379553"/>
+      <w:bookmarkStart w:id="65" w:name="_Toc478480736"/>
+      <w:bookmarkStart w:id="66" w:name="_Toc478930900"/>
+      <w:bookmarkStart w:id="67" w:name="_Toc478930913"/>
+      <w:bookmarkStart w:id="68" w:name="_Toc479589454"/>
+      <w:bookmarkStart w:id="69" w:name="_Toc480205456"/>
+      <w:bookmarkStart w:id="70" w:name="_Toc480313677"/>
+      <w:bookmarkStart w:id="71" w:name="_Toc480379553"/>
       <w:r>
         <w:rPr>
           <w:lang w:val="en-US"/>
@@ -11357,13 +11290,13 @@
           </w:r>
         </w:sdtContent>
       </w:sdt>
+      <w:bookmarkEnd w:id="65"/>
       <w:bookmarkEnd w:id="66"/>
       <w:bookmarkEnd w:id="67"/>
       <w:bookmarkEnd w:id="68"/>
       <w:bookmarkEnd w:id="69"/>
       <w:bookmarkEnd w:id="70"/>
       <w:bookmarkEnd w:id="71"/>
-      <w:bookmarkEnd w:id="72"/>
     </w:p>
     <w:p>
       <w:pPr>
@@ -11385,12 +11318,12 @@
       <w:pPr>
         <w:pStyle w:val="Titre2"/>
       </w:pPr>
-      <w:bookmarkStart w:id="73" w:name="_Toc480378425"/>
+      <w:bookmarkStart w:id="72" w:name="_Toc480378425"/>
       <w:r>
         <w:lastRenderedPageBreak/>
         <w:t>Rudder</w:t>
       </w:r>
-      <w:bookmarkEnd w:id="73"/>
+      <w:bookmarkEnd w:id="72"/>
     </w:p>
     <w:p>
       <w:r>
@@ -11573,13 +11506,13 @@
           <w:lang w:val="en-US"/>
         </w:rPr>
       </w:pPr>
-      <w:bookmarkStart w:id="74" w:name="_Toc478480737"/>
-      <w:bookmarkStart w:id="75" w:name="_Toc478930901"/>
-      <w:bookmarkStart w:id="76" w:name="_Toc478930914"/>
-      <w:bookmarkStart w:id="77" w:name="_Toc479589455"/>
-      <w:bookmarkStart w:id="78" w:name="_Toc480205457"/>
-      <w:bookmarkStart w:id="79" w:name="_Toc480313678"/>
-      <w:bookmarkStart w:id="80" w:name="_Toc480379554"/>
+      <w:bookmarkStart w:id="73" w:name="_Toc478480737"/>
+      <w:bookmarkStart w:id="74" w:name="_Toc478930901"/>
+      <w:bookmarkStart w:id="75" w:name="_Toc478930914"/>
+      <w:bookmarkStart w:id="76" w:name="_Toc479589455"/>
+      <w:bookmarkStart w:id="77" w:name="_Toc480205457"/>
+      <w:bookmarkStart w:id="78" w:name="_Toc480313678"/>
+      <w:bookmarkStart w:id="79" w:name="_Toc480379554"/>
       <w:r>
         <w:rPr>
           <w:lang w:val="en-US"/>
@@ -11648,13 +11581,13 @@
           </w:r>
         </w:sdtContent>
       </w:sdt>
+      <w:bookmarkEnd w:id="73"/>
       <w:bookmarkEnd w:id="74"/>
       <w:bookmarkEnd w:id="75"/>
       <w:bookmarkEnd w:id="76"/>
       <w:bookmarkEnd w:id="77"/>
       <w:bookmarkEnd w:id="78"/>
       <w:bookmarkEnd w:id="79"/>
-      <w:bookmarkEnd w:id="80"/>
     </w:p>
     <w:p>
       <w:r>
@@ -11678,11 +11611,11 @@
       <w:pPr>
         <w:pStyle w:val="Titre2"/>
       </w:pPr>
-      <w:bookmarkStart w:id="81" w:name="_Toc480378426"/>
+      <w:bookmarkStart w:id="80" w:name="_Toc480378426"/>
       <w:r>
         <w:t>Pourquoi utiliser YASC ?</w:t>
       </w:r>
-      <w:bookmarkEnd w:id="81"/>
+      <w:bookmarkEnd w:id="80"/>
     </w:p>
     <w:p>
       <w:r>
@@ -12036,12 +11969,12 @@
       <w:pPr>
         <w:pStyle w:val="Titre1"/>
       </w:pPr>
-      <w:bookmarkStart w:id="82" w:name="_Toc480378427"/>
+      <w:bookmarkStart w:id="81" w:name="_Toc480378427"/>
       <w:r>
         <w:lastRenderedPageBreak/>
         <w:t>YASC</w:t>
       </w:r>
-      <w:bookmarkEnd w:id="82"/>
+      <w:bookmarkEnd w:id="81"/>
     </w:p>
     <w:p>
       <w:r>
@@ -12262,8 +12195,8 @@
       <w:pPr>
         <w:pStyle w:val="Titre2"/>
       </w:pPr>
-      <w:bookmarkStart w:id="83" w:name="_Ref479847871"/>
-      <w:bookmarkStart w:id="84" w:name="_Toc480378428"/>
+      <w:bookmarkStart w:id="82" w:name="_Ref479847871"/>
+      <w:bookmarkStart w:id="83" w:name="_Toc480378428"/>
       <w:r>
         <w:lastRenderedPageBreak/>
         <w:t xml:space="preserve">Diagramme de </w:t>
@@ -12271,8 +12204,8 @@
       <w:r>
         <w:t>fonctionnement</w:t>
       </w:r>
+      <w:bookmarkEnd w:id="82"/>
       <w:bookmarkEnd w:id="83"/>
-      <w:bookmarkEnd w:id="84"/>
     </w:p>
     <w:p>
       <w:pPr>
@@ -12335,12 +12268,12 @@
           <w:lang w:val="en-US"/>
         </w:rPr>
       </w:pPr>
-      <w:bookmarkStart w:id="85" w:name="_Toc478930902"/>
-      <w:bookmarkStart w:id="86" w:name="_Toc478930915"/>
-      <w:bookmarkStart w:id="87" w:name="_Toc479589456"/>
-      <w:bookmarkStart w:id="88" w:name="_Toc480205458"/>
-      <w:bookmarkStart w:id="89" w:name="_Toc480313679"/>
-      <w:bookmarkStart w:id="90" w:name="_Toc480379555"/>
+      <w:bookmarkStart w:id="84" w:name="_Toc478930902"/>
+      <w:bookmarkStart w:id="85" w:name="_Toc478930915"/>
+      <w:bookmarkStart w:id="86" w:name="_Toc479589456"/>
+      <w:bookmarkStart w:id="87" w:name="_Toc480205458"/>
+      <w:bookmarkStart w:id="88" w:name="_Toc480313679"/>
+      <w:bookmarkStart w:id="89" w:name="_Toc480379555"/>
       <w:r>
         <w:rPr>
           <w:lang w:val="en-US"/>
@@ -12409,12 +12342,12 @@
           </w:r>
         </w:sdtContent>
       </w:sdt>
+      <w:bookmarkEnd w:id="84"/>
       <w:bookmarkEnd w:id="85"/>
       <w:bookmarkEnd w:id="86"/>
       <w:bookmarkEnd w:id="87"/>
       <w:bookmarkEnd w:id="88"/>
       <w:bookmarkEnd w:id="89"/>
-      <w:bookmarkEnd w:id="90"/>
     </w:p>
     <w:p>
       <w:pPr>
@@ -12423,7 +12356,7 @@
           <w:lang w:val="en-US"/>
         </w:rPr>
       </w:pPr>
-      <w:bookmarkStart w:id="91" w:name="_Toc480378429"/>
+      <w:bookmarkStart w:id="90" w:name="_Toc480378429"/>
       <w:r>
         <w:rPr>
           <w:lang w:val="en-US"/>
@@ -12440,37 +12373,37 @@
         </w:rPr>
         <w:t xml:space="preserve"> XML de configuration</w:t>
       </w:r>
+      <w:bookmarkEnd w:id="90"/>
+    </w:p>
+    <w:p>
+      <w:r>
+        <w:t xml:space="preserve">Les fichiers de configuration que l’on peut voir sur le schéma de fonctionnement à la page </w:t>
+      </w:r>
+      <w:r>
+        <w:t xml:space="preserve">précédente sont des fichiers XML. Ils sont au nombre de quatre. </w:t>
+      </w:r>
+      <w:r>
+        <w:t xml:space="preserve">Ils sont très importants car </w:t>
+      </w:r>
+      <w:r>
+        <w:t>ils disposent des informations à la génération d’un script de déploiement par YASC</w:t>
+      </w:r>
+      <w:r>
+        <w:t>. Ainsi dans ce chapitre, nous détaillerons le fonctionnement de YASC et la façon dont il utilise les fichiers XML</w:t>
+      </w:r>
+      <w:r>
+        <w:t>.</w:t>
+      </w:r>
+    </w:p>
+    <w:p>
+      <w:pPr>
+        <w:pStyle w:val="Titre3"/>
+      </w:pPr>
+      <w:bookmarkStart w:id="91" w:name="_Toc480378430"/>
+      <w:r>
+        <w:t>Le fichier de configuration de YASC : YascConfig.xml</w:t>
+      </w:r>
       <w:bookmarkEnd w:id="91"/>
-    </w:p>
-    <w:p>
-      <w:r>
-        <w:t xml:space="preserve">Les fichiers de configuration que l’on peut voir sur le schéma de fonctionnement à la page </w:t>
-      </w:r>
-      <w:r>
-        <w:t xml:space="preserve">précédente sont des fichiers XML. Ils sont au nombre de quatre. </w:t>
-      </w:r>
-      <w:r>
-        <w:t xml:space="preserve">Ils sont très importants car </w:t>
-      </w:r>
-      <w:r>
-        <w:t>ils disposent des informations à la génération d’un script de déploiement par YASC</w:t>
-      </w:r>
-      <w:r>
-        <w:t>. Ainsi dans ce chapitre, nous détaillerons le fonctionnement de YASC et la façon dont il utilise les fichiers XML</w:t>
-      </w:r>
-      <w:r>
-        <w:t>.</w:t>
-      </w:r>
-    </w:p>
-    <w:p>
-      <w:pPr>
-        <w:pStyle w:val="Titre3"/>
-      </w:pPr>
-      <w:bookmarkStart w:id="92" w:name="_Toc480378430"/>
-      <w:r>
-        <w:t>Le fichier de configuration de YASC : YascConfig.xml</w:t>
-      </w:r>
-      <w:bookmarkEnd w:id="92"/>
     </w:p>
     <w:p>
       <w:r>
@@ -12609,11 +12542,11 @@
       <w:pPr>
         <w:pStyle w:val="Titre3"/>
       </w:pPr>
-      <w:bookmarkStart w:id="93" w:name="_Toc480378431"/>
+      <w:bookmarkStart w:id="92" w:name="_Toc480378431"/>
       <w:r>
         <w:t>Le fichier des métadonnées : YascMeta.XML</w:t>
       </w:r>
-      <w:bookmarkEnd w:id="93"/>
+      <w:bookmarkEnd w:id="92"/>
     </w:p>
     <w:p>
       <w:r>
@@ -12771,11 +12704,11 @@
       <w:pPr>
         <w:pStyle w:val="Titre3"/>
       </w:pPr>
-      <w:bookmarkStart w:id="94" w:name="_Toc480378432"/>
+      <w:bookmarkStart w:id="93" w:name="_Toc480378432"/>
       <w:r>
         <w:t>Le fichier de définition des modules PowerShell : YascEngine.xml</w:t>
       </w:r>
-      <w:bookmarkEnd w:id="94"/>
+      <w:bookmarkEnd w:id="93"/>
     </w:p>
     <w:p>
       <w:r>
@@ -12936,43 +12869,30 @@
         <w:pStyle w:val="Lgende"/>
         <w:jc w:val="center"/>
       </w:pPr>
-      <w:bookmarkStart w:id="95" w:name="_Toc478930908"/>
-      <w:bookmarkStart w:id="96" w:name="_Toc479589462"/>
-      <w:bookmarkStart w:id="97" w:name="_Toc480205437"/>
-      <w:bookmarkStart w:id="98" w:name="_Toc480313688"/>
-      <w:bookmarkStart w:id="99" w:name="_Toc480379566"/>
+      <w:bookmarkStart w:id="94" w:name="_Toc478930908"/>
+      <w:bookmarkStart w:id="95" w:name="_Toc479589462"/>
+      <w:bookmarkStart w:id="96" w:name="_Toc480205437"/>
+      <w:bookmarkStart w:id="97" w:name="_Toc480313688"/>
+      <w:bookmarkStart w:id="98" w:name="_Toc480379566"/>
       <w:r>
         <w:t xml:space="preserve">Exemple </w:t>
       </w:r>
-      <w:r>
-        <w:fldChar w:fldCharType="begin"/>
-      </w:r>
-      <w:r>
-        <w:instrText xml:space="preserve"> SEQ Exemple \* ARABIC </w:instrText>
-      </w:r>
-      <w:r>
-        <w:fldChar w:fldCharType="separate"/>
-      </w:r>
-      <w:r>
-        <w:rPr>
-          <w:noProof/>
-        </w:rPr>
-        <w:t>6</w:t>
-      </w:r>
-      <w:r>
-        <w:rPr>
-          <w:noProof/>
-        </w:rPr>
-        <w:fldChar w:fldCharType="end"/>
-      </w:r>
+      <w:fldSimple w:instr=" SEQ Exemple \* ARABIC ">
+        <w:r>
+          <w:rPr>
+            <w:noProof/>
+          </w:rPr>
+          <w:t>6</w:t>
+        </w:r>
+      </w:fldSimple>
       <w:r>
         <w:t xml:space="preserve"> Cmdlet permettant de changer le mot de passe admin d'un A.D.</w:t>
       </w:r>
+      <w:bookmarkEnd w:id="94"/>
       <w:bookmarkEnd w:id="95"/>
       <w:bookmarkEnd w:id="96"/>
       <w:bookmarkEnd w:id="97"/>
       <w:bookmarkEnd w:id="98"/>
-      <w:bookmarkEnd w:id="99"/>
     </w:p>
     <w:p>
       <w:r>
@@ -13114,43 +13034,30 @@
         <w:pStyle w:val="Lgende"/>
         <w:jc w:val="center"/>
       </w:pPr>
-      <w:bookmarkStart w:id="100" w:name="_Toc478930909"/>
-      <w:bookmarkStart w:id="101" w:name="_Toc479589463"/>
-      <w:bookmarkStart w:id="102" w:name="_Toc480205438"/>
-      <w:bookmarkStart w:id="103" w:name="_Toc480313689"/>
-      <w:bookmarkStart w:id="104" w:name="_Toc480379567"/>
+      <w:bookmarkStart w:id="99" w:name="_Toc478930909"/>
+      <w:bookmarkStart w:id="100" w:name="_Toc479589463"/>
+      <w:bookmarkStart w:id="101" w:name="_Toc480205438"/>
+      <w:bookmarkStart w:id="102" w:name="_Toc480313689"/>
+      <w:bookmarkStart w:id="103" w:name="_Toc480379567"/>
       <w:r>
         <w:t xml:space="preserve">Exemple </w:t>
       </w:r>
-      <w:r>
-        <w:fldChar w:fldCharType="begin"/>
-      </w:r>
-      <w:r>
-        <w:instrText xml:space="preserve"> SEQ Exemple \* ARABIC </w:instrText>
-      </w:r>
-      <w:r>
-        <w:fldChar w:fldCharType="separate"/>
-      </w:r>
-      <w:r>
-        <w:rPr>
-          <w:noProof/>
-        </w:rPr>
-        <w:t>7</w:t>
-      </w:r>
-      <w:r>
-        <w:rPr>
-          <w:noProof/>
-        </w:rPr>
-        <w:fldChar w:fldCharType="end"/>
-      </w:r>
+      <w:fldSimple w:instr=" SEQ Exemple \* ARABIC ">
+        <w:r>
+          <w:rPr>
+            <w:noProof/>
+          </w:rPr>
+          <w:t>7</w:t>
+        </w:r>
+      </w:fldSimple>
       <w:r>
         <w:t xml:space="preserve"> YASC ira chercher la valeur dans le fichier des métadonnées</w:t>
       </w:r>
+      <w:bookmarkEnd w:id="99"/>
       <w:bookmarkEnd w:id="100"/>
       <w:bookmarkEnd w:id="101"/>
       <w:bookmarkEnd w:id="102"/>
       <w:bookmarkEnd w:id="103"/>
-      <w:bookmarkEnd w:id="104"/>
     </w:p>
     <w:p>
       <w:r>
@@ -13174,17 +13081,18 @@
       <w:pPr>
         <w:pStyle w:val="Titre3"/>
       </w:pPr>
-      <w:bookmarkStart w:id="105" w:name="_Ref479324084"/>
-      <w:bookmarkStart w:id="106" w:name="_Ref479324086"/>
-      <w:bookmarkStart w:id="107" w:name="_Ref479324102"/>
-      <w:bookmarkStart w:id="108" w:name="_Ref479325429"/>
-      <w:bookmarkStart w:id="109" w:name="_Ref479325430"/>
-      <w:bookmarkStart w:id="110" w:name="_Ref479325445"/>
-      <w:bookmarkStart w:id="111" w:name="_Ref479325752"/>
-      <w:bookmarkStart w:id="112" w:name="_Toc480378433"/>
+      <w:bookmarkStart w:id="104" w:name="_Ref479324084"/>
+      <w:bookmarkStart w:id="105" w:name="_Ref479324086"/>
+      <w:bookmarkStart w:id="106" w:name="_Ref479324102"/>
+      <w:bookmarkStart w:id="107" w:name="_Ref479325429"/>
+      <w:bookmarkStart w:id="108" w:name="_Ref479325430"/>
+      <w:bookmarkStart w:id="109" w:name="_Ref479325445"/>
+      <w:bookmarkStart w:id="110" w:name="_Ref479325752"/>
+      <w:bookmarkStart w:id="111" w:name="_Toc480378433"/>
       <w:r>
         <w:t>Le fichier de déploiement d’application : AppData.xml</w:t>
       </w:r>
+      <w:bookmarkEnd w:id="104"/>
       <w:bookmarkEnd w:id="105"/>
       <w:bookmarkEnd w:id="106"/>
       <w:bookmarkEnd w:id="107"/>
@@ -13192,7 +13100,6 @@
       <w:bookmarkEnd w:id="109"/>
       <w:bookmarkEnd w:id="110"/>
       <w:bookmarkEnd w:id="111"/>
-      <w:bookmarkEnd w:id="112"/>
     </w:p>
     <w:p>
       <w:r>
@@ -13345,43 +13252,30 @@
       <w:pPr>
         <w:pStyle w:val="Lgende"/>
       </w:pPr>
-      <w:bookmarkStart w:id="113" w:name="_Toc478930910"/>
-      <w:bookmarkStart w:id="114" w:name="_Toc479589464"/>
-      <w:bookmarkStart w:id="115" w:name="_Toc480205439"/>
-      <w:bookmarkStart w:id="116" w:name="_Toc480313690"/>
-      <w:bookmarkStart w:id="117" w:name="_Toc480379568"/>
+      <w:bookmarkStart w:id="112" w:name="_Toc478930910"/>
+      <w:bookmarkStart w:id="113" w:name="_Toc479589464"/>
+      <w:bookmarkStart w:id="114" w:name="_Toc480205439"/>
+      <w:bookmarkStart w:id="115" w:name="_Toc480313690"/>
+      <w:bookmarkStart w:id="116" w:name="_Toc480379568"/>
       <w:r>
         <w:t xml:space="preserve">Exemple </w:t>
       </w:r>
-      <w:r>
-        <w:fldChar w:fldCharType="begin"/>
-      </w:r>
-      <w:r>
-        <w:instrText xml:space="preserve"> SEQ Exemple \* ARABIC </w:instrText>
-      </w:r>
-      <w:r>
-        <w:fldChar w:fldCharType="separate"/>
-      </w:r>
-      <w:r>
-        <w:rPr>
-          <w:noProof/>
-        </w:rPr>
-        <w:t>8</w:t>
-      </w:r>
-      <w:r>
-        <w:rPr>
-          <w:noProof/>
-        </w:rPr>
-        <w:fldChar w:fldCharType="end"/>
-      </w:r>
+      <w:fldSimple w:instr=" SEQ Exemple \* ARABIC ">
+        <w:r>
+          <w:rPr>
+            <w:noProof/>
+          </w:rPr>
+          <w:t>8</w:t>
+        </w:r>
+      </w:fldSimple>
       <w:r>
         <w:t xml:space="preserve"> Tag "General"</w:t>
       </w:r>
+      <w:bookmarkEnd w:id="112"/>
       <w:bookmarkEnd w:id="113"/>
       <w:bookmarkEnd w:id="114"/>
       <w:bookmarkEnd w:id="115"/>
       <w:bookmarkEnd w:id="116"/>
-      <w:bookmarkEnd w:id="117"/>
     </w:p>
     <w:p>
       <w:r>
@@ -13477,55 +13371,42 @@
       <w:pPr>
         <w:pStyle w:val="Lgende"/>
       </w:pPr>
-      <w:bookmarkStart w:id="118" w:name="_Toc478930911"/>
-      <w:bookmarkStart w:id="119" w:name="_Toc479589465"/>
-      <w:bookmarkStart w:id="120" w:name="_Toc480205440"/>
-      <w:bookmarkStart w:id="121" w:name="_Toc480313691"/>
-      <w:bookmarkStart w:id="122" w:name="_Toc480379569"/>
+      <w:bookmarkStart w:id="117" w:name="_Toc478930911"/>
+      <w:bookmarkStart w:id="118" w:name="_Toc479589465"/>
+      <w:bookmarkStart w:id="119" w:name="_Toc480205440"/>
+      <w:bookmarkStart w:id="120" w:name="_Toc480313691"/>
+      <w:bookmarkStart w:id="121" w:name="_Toc480379569"/>
       <w:r>
         <w:t xml:space="preserve">Exemple </w:t>
       </w:r>
-      <w:r>
-        <w:fldChar w:fldCharType="begin"/>
-      </w:r>
-      <w:r>
-        <w:instrText xml:space="preserve"> SEQ Exemple \* ARABIC </w:instrText>
-      </w:r>
-      <w:r>
-        <w:fldChar w:fldCharType="separate"/>
-      </w:r>
-      <w:r>
-        <w:rPr>
-          <w:noProof/>
-        </w:rPr>
-        <w:t>9</w:t>
-      </w:r>
-      <w:r>
-        <w:rPr>
-          <w:noProof/>
-        </w:rPr>
-        <w:fldChar w:fldCharType="end"/>
-      </w:r>
+      <w:fldSimple w:instr=" SEQ Exemple \* ARABIC ">
+        <w:r>
+          <w:rPr>
+            <w:noProof/>
+          </w:rPr>
+          <w:t>9</w:t>
+        </w:r>
+      </w:fldSimple>
       <w:r>
         <w:t xml:space="preserve"> Les étapes de déploiement d'un firewall</w:t>
       </w:r>
+      <w:bookmarkEnd w:id="117"/>
       <w:bookmarkEnd w:id="118"/>
       <w:bookmarkEnd w:id="119"/>
       <w:bookmarkEnd w:id="120"/>
       <w:bookmarkEnd w:id="121"/>
+    </w:p>
+    <w:p>
+      <w:pPr>
+        <w:pStyle w:val="Titre3"/>
+      </w:pPr>
+      <w:bookmarkStart w:id="122" w:name="_Toc480378434"/>
+      <w:r>
+        <w:t>En résumé</w:t>
+      </w:r>
       <w:bookmarkEnd w:id="122"/>
     </w:p>
     <w:p>
-      <w:pPr>
-        <w:pStyle w:val="Titre3"/>
-      </w:pPr>
-      <w:bookmarkStart w:id="123" w:name="_Toc480378434"/>
-      <w:r>
-        <w:t>En résumé</w:t>
-      </w:r>
-      <w:bookmarkEnd w:id="123"/>
-    </w:p>
-    <w:p>
       <w:r>
         <w:t xml:space="preserve">En résumé, </w:t>
       </w:r>
@@ -13636,12 +13517,12 @@
       <w:pPr>
         <w:pStyle w:val="Titre2"/>
       </w:pPr>
-      <w:bookmarkStart w:id="124" w:name="_Toc480378435"/>
+      <w:bookmarkStart w:id="123" w:name="_Toc480378435"/>
       <w:r>
         <w:lastRenderedPageBreak/>
         <w:t>Les modules PowerShell</w:t>
       </w:r>
-      <w:bookmarkEnd w:id="124"/>
+      <w:bookmarkEnd w:id="123"/>
     </w:p>
     <w:p>
       <w:r>
@@ -13702,8 +13583,8 @@
       <w:pPr>
         <w:pStyle w:val="Titre3"/>
       </w:pPr>
-      <w:bookmarkStart w:id="125" w:name="_Ref479851375"/>
-      <w:bookmarkStart w:id="126" w:name="_Toc480378436"/>
+      <w:bookmarkStart w:id="124" w:name="_Ref479851375"/>
+      <w:bookmarkStart w:id="125" w:name="_Toc480378436"/>
       <w:r>
         <w:t xml:space="preserve">Règles de bonne pratique </w:t>
       </w:r>
@@ -13713,8 +13594,8 @@
       <w:r>
         <w:t>.</w:t>
       </w:r>
+      <w:bookmarkEnd w:id="124"/>
       <w:bookmarkEnd w:id="125"/>
-      <w:bookmarkEnd w:id="126"/>
     </w:p>
     <w:p>
       <w:r>
@@ -13787,41 +13668,28 @@
         <w:pStyle w:val="Lgende"/>
         <w:jc w:val="center"/>
       </w:pPr>
-      <w:bookmarkStart w:id="127" w:name="_Toc479589466"/>
-      <w:bookmarkStart w:id="128" w:name="_Toc480205441"/>
-      <w:bookmarkStart w:id="129" w:name="_Toc480313692"/>
-      <w:bookmarkStart w:id="130" w:name="_Toc480379570"/>
+      <w:bookmarkStart w:id="126" w:name="_Toc479589466"/>
+      <w:bookmarkStart w:id="127" w:name="_Toc480205441"/>
+      <w:bookmarkStart w:id="128" w:name="_Toc480313692"/>
+      <w:bookmarkStart w:id="129" w:name="_Toc480379570"/>
       <w:r>
         <w:t xml:space="preserve">Exemple </w:t>
       </w:r>
-      <w:r>
-        <w:fldChar w:fldCharType="begin"/>
-      </w:r>
-      <w:r>
-        <w:instrText xml:space="preserve"> SEQ Exemple \* ARABIC </w:instrText>
-      </w:r>
-      <w:r>
-        <w:fldChar w:fldCharType="separate"/>
-      </w:r>
-      <w:r>
-        <w:rPr>
-          <w:noProof/>
-        </w:rPr>
-        <w:t>10</w:t>
-      </w:r>
-      <w:r>
-        <w:rPr>
-          <w:noProof/>
-        </w:rPr>
-        <w:fldChar w:fldCharType="end"/>
-      </w:r>
+      <w:fldSimple w:instr=" SEQ Exemple \* ARABIC ">
+        <w:r>
+          <w:rPr>
+            <w:noProof/>
+          </w:rPr>
+          <w:t>10</w:t>
+        </w:r>
+      </w:fldSimple>
       <w:r>
         <w:t xml:space="preserve"> Exemple d'en-tête de description</w:t>
       </w:r>
+      <w:bookmarkEnd w:id="126"/>
       <w:bookmarkEnd w:id="127"/>
       <w:bookmarkEnd w:id="128"/>
       <w:bookmarkEnd w:id="129"/>
-      <w:bookmarkEnd w:id="130"/>
     </w:p>
     <w:p>
       <w:r>
@@ -13912,34 +13780,21 @@
       <w:pPr>
         <w:pStyle w:val="Lgende"/>
       </w:pPr>
-      <w:bookmarkStart w:id="131" w:name="_Toc479589467"/>
-      <w:bookmarkStart w:id="132" w:name="_Toc480205442"/>
-      <w:bookmarkStart w:id="133" w:name="_Toc480313693"/>
-      <w:bookmarkStart w:id="134" w:name="_Toc480379571"/>
+      <w:bookmarkStart w:id="130" w:name="_Toc479589467"/>
+      <w:bookmarkStart w:id="131" w:name="_Toc480205442"/>
+      <w:bookmarkStart w:id="132" w:name="_Toc480313693"/>
+      <w:bookmarkStart w:id="133" w:name="_Toc480379571"/>
       <w:r>
         <w:t xml:space="preserve">Exemple </w:t>
       </w:r>
-      <w:r>
-        <w:fldChar w:fldCharType="begin"/>
-      </w:r>
-      <w:r>
-        <w:instrText xml:space="preserve"> SEQ Exemple \* ARABIC </w:instrText>
-      </w:r>
-      <w:r>
-        <w:fldChar w:fldCharType="separate"/>
-      </w:r>
-      <w:r>
-        <w:rPr>
-          <w:noProof/>
-        </w:rPr>
-        <w:t>11</w:t>
-      </w:r>
-      <w:r>
-        <w:rPr>
-          <w:noProof/>
-        </w:rPr>
-        <w:fldChar w:fldCharType="end"/>
-      </w:r>
+      <w:fldSimple w:instr=" SEQ Exemple \* ARABIC ">
+        <w:r>
+          <w:rPr>
+            <w:noProof/>
+          </w:rPr>
+          <w:t>11</w:t>
+        </w:r>
+      </w:fldSimple>
       <w:r>
         <w:t xml:space="preserve"> Exemple de nomination des paramètres </w:t>
       </w:r>
@@ -13970,10 +13825,10 @@
           </w:r>
         </w:sdtContent>
       </w:sdt>
+      <w:bookmarkEnd w:id="130"/>
       <w:bookmarkEnd w:id="131"/>
       <w:bookmarkEnd w:id="132"/>
       <w:bookmarkEnd w:id="133"/>
-      <w:bookmarkEnd w:id="134"/>
     </w:p>
     <w:p>
       <w:r>
@@ -14048,34 +13903,21 @@
       <w:pPr>
         <w:pStyle w:val="Lgende"/>
       </w:pPr>
-      <w:bookmarkStart w:id="135" w:name="_Toc479589468"/>
-      <w:bookmarkStart w:id="136" w:name="_Toc480205443"/>
-      <w:bookmarkStart w:id="137" w:name="_Toc480313694"/>
-      <w:bookmarkStart w:id="138" w:name="_Toc480379572"/>
+      <w:bookmarkStart w:id="134" w:name="_Toc479589468"/>
+      <w:bookmarkStart w:id="135" w:name="_Toc480205443"/>
+      <w:bookmarkStart w:id="136" w:name="_Toc480313694"/>
+      <w:bookmarkStart w:id="137" w:name="_Toc480379572"/>
       <w:r>
         <w:t xml:space="preserve">Exemple </w:t>
       </w:r>
-      <w:r>
-        <w:fldChar w:fldCharType="begin"/>
-      </w:r>
-      <w:r>
-        <w:instrText xml:space="preserve"> SEQ Exemple \* ARABIC </w:instrText>
-      </w:r>
-      <w:r>
-        <w:fldChar w:fldCharType="separate"/>
-      </w:r>
-      <w:r>
-        <w:rPr>
-          <w:noProof/>
-        </w:rPr>
-        <w:t>12</w:t>
-      </w:r>
-      <w:r>
-        <w:rPr>
-          <w:noProof/>
-        </w:rPr>
-        <w:fldChar w:fldCharType="end"/>
-      </w:r>
+      <w:fldSimple w:instr=" SEQ Exemple \* ARABIC ">
+        <w:r>
+          <w:rPr>
+            <w:noProof/>
+          </w:rPr>
+          <w:t>12</w:t>
+        </w:r>
+      </w:fldSimple>
       <w:r>
         <w:t xml:space="preserve"> Syntaxe du paramètre "Mode" de YASC </w:t>
       </w:r>
@@ -14106,10 +13948,10 @@
           </w:r>
         </w:sdtContent>
       </w:sdt>
+      <w:bookmarkEnd w:id="134"/>
       <w:bookmarkEnd w:id="135"/>
       <w:bookmarkEnd w:id="136"/>
       <w:bookmarkEnd w:id="137"/>
-      <w:bookmarkEnd w:id="138"/>
     </w:p>
     <w:p>
       <w:r>
@@ -14174,34 +14016,21 @@
         <w:pStyle w:val="Lgende"/>
         <w:jc w:val="center"/>
       </w:pPr>
-      <w:bookmarkStart w:id="139" w:name="_Toc479589469"/>
-      <w:bookmarkStart w:id="140" w:name="_Toc480205444"/>
-      <w:bookmarkStart w:id="141" w:name="_Toc480313695"/>
-      <w:bookmarkStart w:id="142" w:name="_Toc480379573"/>
+      <w:bookmarkStart w:id="138" w:name="_Toc479589469"/>
+      <w:bookmarkStart w:id="139" w:name="_Toc480205444"/>
+      <w:bookmarkStart w:id="140" w:name="_Toc480313695"/>
+      <w:bookmarkStart w:id="141" w:name="_Toc480379573"/>
       <w:r>
         <w:t xml:space="preserve">Exemple </w:t>
       </w:r>
-      <w:r>
-        <w:fldChar w:fldCharType="begin"/>
-      </w:r>
-      <w:r>
-        <w:instrText xml:space="preserve"> SEQ Exemple \* ARABIC </w:instrText>
-      </w:r>
-      <w:r>
-        <w:fldChar w:fldCharType="separate"/>
-      </w:r>
-      <w:r>
-        <w:rPr>
-          <w:noProof/>
-        </w:rPr>
-        <w:t>13</w:t>
-      </w:r>
-      <w:r>
-        <w:rPr>
-          <w:noProof/>
-        </w:rPr>
-        <w:fldChar w:fldCharType="end"/>
-      </w:r>
+      <w:fldSimple w:instr=" SEQ Exemple \* ARABIC ">
+        <w:r>
+          <w:rPr>
+            <w:noProof/>
+          </w:rPr>
+          <w:t>13</w:t>
+        </w:r>
+      </w:fldSimple>
       <w:r>
         <w:t xml:space="preserve"> Code de démarrage d'une cmdlet </w:t>
       </w:r>
@@ -14232,10 +14061,10 @@
           </w:r>
         </w:sdtContent>
       </w:sdt>
+      <w:bookmarkEnd w:id="138"/>
       <w:bookmarkEnd w:id="139"/>
       <w:bookmarkEnd w:id="140"/>
       <w:bookmarkEnd w:id="141"/>
-      <w:bookmarkEnd w:id="142"/>
     </w:p>
     <w:p>
       <w:r>
@@ -14340,10 +14169,10 @@
           <w:lang w:val="en-US"/>
         </w:rPr>
       </w:pPr>
-      <w:bookmarkStart w:id="143" w:name="_Toc479589470"/>
-      <w:bookmarkStart w:id="144" w:name="_Toc480205445"/>
-      <w:bookmarkStart w:id="145" w:name="_Toc480313696"/>
-      <w:bookmarkStart w:id="146" w:name="_Toc480379574"/>
+      <w:bookmarkStart w:id="142" w:name="_Toc479589470"/>
+      <w:bookmarkStart w:id="143" w:name="_Toc480205445"/>
+      <w:bookmarkStart w:id="144" w:name="_Toc480313696"/>
+      <w:bookmarkStart w:id="145" w:name="_Toc480379574"/>
       <w:r>
         <w:rPr>
           <w:lang w:val="en-US"/>
@@ -14412,10 +14241,10 @@
           </w:r>
         </w:sdtContent>
       </w:sdt>
+      <w:bookmarkEnd w:id="142"/>
       <w:bookmarkEnd w:id="143"/>
       <w:bookmarkEnd w:id="144"/>
       <w:bookmarkEnd w:id="145"/>
-      <w:bookmarkEnd w:id="146"/>
     </w:p>
     <w:p>
       <w:r>
@@ -14478,34 +14307,21 @@
       <w:pPr>
         <w:pStyle w:val="Lgende"/>
       </w:pPr>
-      <w:bookmarkStart w:id="147" w:name="_Toc479589471"/>
-      <w:bookmarkStart w:id="148" w:name="_Toc480205446"/>
-      <w:bookmarkStart w:id="149" w:name="_Toc480313697"/>
-      <w:bookmarkStart w:id="150" w:name="_Toc480379575"/>
+      <w:bookmarkStart w:id="146" w:name="_Toc479589471"/>
+      <w:bookmarkStart w:id="147" w:name="_Toc480205446"/>
+      <w:bookmarkStart w:id="148" w:name="_Toc480313697"/>
+      <w:bookmarkStart w:id="149" w:name="_Toc480379575"/>
       <w:r>
         <w:t xml:space="preserve">Exemple </w:t>
       </w:r>
-      <w:r>
-        <w:fldChar w:fldCharType="begin"/>
-      </w:r>
-      <w:r>
-        <w:instrText xml:space="preserve"> SEQ Exemple \* ARABIC </w:instrText>
-      </w:r>
-      <w:r>
-        <w:fldChar w:fldCharType="separate"/>
-      </w:r>
-      <w:r>
-        <w:rPr>
-          <w:noProof/>
-        </w:rPr>
-        <w:t>15</w:t>
-      </w:r>
-      <w:r>
-        <w:rPr>
-          <w:noProof/>
-        </w:rPr>
-        <w:fldChar w:fldCharType="end"/>
-      </w:r>
+      <w:fldSimple w:instr=" SEQ Exemple \* ARABIC ">
+        <w:r>
+          <w:rPr>
+            <w:noProof/>
+          </w:rPr>
+          <w:t>15</w:t>
+        </w:r>
+      </w:fldSimple>
       <w:r>
         <w:t xml:space="preserve"> Logger une info dans une cmdlet </w:t>
       </w:r>
@@ -14536,10 +14352,10 @@
           </w:r>
         </w:sdtContent>
       </w:sdt>
+      <w:bookmarkEnd w:id="146"/>
       <w:bookmarkEnd w:id="147"/>
       <w:bookmarkEnd w:id="148"/>
       <w:bookmarkEnd w:id="149"/>
-      <w:bookmarkEnd w:id="150"/>
     </w:p>
     <w:p>
       <w:pPr>
@@ -14561,11 +14377,11 @@
       <w:pPr>
         <w:pStyle w:val="Titre3"/>
       </w:pPr>
-      <w:bookmarkStart w:id="151" w:name="_Toc480378437"/>
+      <w:bookmarkStart w:id="150" w:name="_Toc480378437"/>
       <w:r>
         <w:t>Déclarer une cmdlet dans le fichier YascEngine.xml</w:t>
       </w:r>
-      <w:bookmarkEnd w:id="151"/>
+      <w:bookmarkEnd w:id="150"/>
     </w:p>
     <w:p>
       <w:r>
@@ -14641,41 +14457,28 @@
         <w:pStyle w:val="Lgende"/>
         <w:jc w:val="center"/>
       </w:pPr>
-      <w:bookmarkStart w:id="152" w:name="_Toc479589472"/>
-      <w:bookmarkStart w:id="153" w:name="_Toc480205447"/>
-      <w:bookmarkStart w:id="154" w:name="_Toc480313698"/>
-      <w:bookmarkStart w:id="155" w:name="_Toc480379576"/>
+      <w:bookmarkStart w:id="151" w:name="_Toc479589472"/>
+      <w:bookmarkStart w:id="152" w:name="_Toc480205447"/>
+      <w:bookmarkStart w:id="153" w:name="_Toc480313698"/>
+      <w:bookmarkStart w:id="154" w:name="_Toc480379576"/>
       <w:r>
         <w:t xml:space="preserve">Exemple </w:t>
       </w:r>
-      <w:r>
-        <w:fldChar w:fldCharType="begin"/>
-      </w:r>
-      <w:r>
-        <w:instrText xml:space="preserve"> SEQ Exemple \* ARABIC </w:instrText>
-      </w:r>
-      <w:r>
-        <w:fldChar w:fldCharType="separate"/>
-      </w:r>
-      <w:r>
-        <w:rPr>
-          <w:noProof/>
-        </w:rPr>
-        <w:t>16</w:t>
-      </w:r>
-      <w:r>
-        <w:rPr>
-          <w:noProof/>
-        </w:rPr>
-        <w:fldChar w:fldCharType="end"/>
-      </w:r>
+      <w:fldSimple w:instr=" SEQ Exemple \* ARABIC ">
+        <w:r>
+          <w:rPr>
+            <w:noProof/>
+          </w:rPr>
+          <w:t>16</w:t>
+        </w:r>
+      </w:fldSimple>
       <w:r>
         <w:t xml:space="preserve"> Cmdlet déclarée dans le fichier YascEngine.xml</w:t>
       </w:r>
+      <w:bookmarkEnd w:id="151"/>
       <w:bookmarkEnd w:id="152"/>
       <w:bookmarkEnd w:id="153"/>
       <w:bookmarkEnd w:id="154"/>
-      <w:bookmarkEnd w:id="155"/>
     </w:p>
     <w:p>
       <w:r>
@@ -14817,41 +14620,28 @@
         <w:pStyle w:val="Lgende"/>
         <w:jc w:val="center"/>
       </w:pPr>
-      <w:bookmarkStart w:id="156" w:name="_Toc479589473"/>
-      <w:bookmarkStart w:id="157" w:name="_Toc480205448"/>
-      <w:bookmarkStart w:id="158" w:name="_Toc480313699"/>
-      <w:bookmarkStart w:id="159" w:name="_Toc480379577"/>
+      <w:bookmarkStart w:id="155" w:name="_Toc479589473"/>
+      <w:bookmarkStart w:id="156" w:name="_Toc480205448"/>
+      <w:bookmarkStart w:id="157" w:name="_Toc480313699"/>
+      <w:bookmarkStart w:id="158" w:name="_Toc480379577"/>
       <w:r>
         <w:t xml:space="preserve">Exemple </w:t>
       </w:r>
-      <w:r>
-        <w:fldChar w:fldCharType="begin"/>
-      </w:r>
-      <w:r>
-        <w:instrText xml:space="preserve"> SEQ Exemple \* ARABIC </w:instrText>
-      </w:r>
-      <w:r>
-        <w:fldChar w:fldCharType="separate"/>
-      </w:r>
-      <w:r>
-        <w:rPr>
-          <w:noProof/>
-        </w:rPr>
-        <w:t>17</w:t>
-      </w:r>
-      <w:r>
-        <w:rPr>
-          <w:noProof/>
-        </w:rPr>
-        <w:fldChar w:fldCharType="end"/>
-      </w:r>
+      <w:fldSimple w:instr=" SEQ Exemple \* ARABIC ">
+        <w:r>
+          <w:rPr>
+            <w:noProof/>
+          </w:rPr>
+          <w:t>17</w:t>
+        </w:r>
+      </w:fldSimple>
       <w:r>
         <w:t xml:space="preserve"> Déclaration d'une collection dans YascEngine.xml</w:t>
       </w:r>
+      <w:bookmarkEnd w:id="155"/>
       <w:bookmarkEnd w:id="156"/>
       <w:bookmarkEnd w:id="157"/>
       <w:bookmarkEnd w:id="158"/>
-      <w:bookmarkEnd w:id="159"/>
     </w:p>
     <w:p>
       <w:r>
@@ -14954,41 +14744,28 @@
         <w:pStyle w:val="Lgende"/>
         <w:jc w:val="center"/>
       </w:pPr>
-      <w:bookmarkStart w:id="160" w:name="_Toc479589474"/>
-      <w:bookmarkStart w:id="161" w:name="_Toc480205449"/>
-      <w:bookmarkStart w:id="162" w:name="_Toc480313700"/>
-      <w:bookmarkStart w:id="163" w:name="_Toc480379578"/>
+      <w:bookmarkStart w:id="159" w:name="_Toc479589474"/>
+      <w:bookmarkStart w:id="160" w:name="_Toc480205449"/>
+      <w:bookmarkStart w:id="161" w:name="_Toc480313700"/>
+      <w:bookmarkStart w:id="162" w:name="_Toc480379578"/>
       <w:r>
         <w:t xml:space="preserve">Exemple </w:t>
       </w:r>
-      <w:r>
-        <w:fldChar w:fldCharType="begin"/>
-      </w:r>
-      <w:r>
-        <w:instrText xml:space="preserve"> SEQ Exemple \* ARABIC </w:instrText>
-      </w:r>
-      <w:r>
-        <w:fldChar w:fldCharType="separate"/>
-      </w:r>
-      <w:r>
-        <w:rPr>
-          <w:noProof/>
-        </w:rPr>
-        <w:t>18</w:t>
-      </w:r>
-      <w:r>
-        <w:rPr>
-          <w:noProof/>
-        </w:rPr>
-        <w:fldChar w:fldCharType="end"/>
-      </w:r>
+      <w:fldSimple w:instr=" SEQ Exemple \* ARABIC ">
+        <w:r>
+          <w:rPr>
+            <w:noProof/>
+          </w:rPr>
+          <w:t>18</w:t>
+        </w:r>
+      </w:fldSimple>
       <w:r>
         <w:t xml:space="preserve"> Déclaration d'une collection dans le fichier YascMeta.xml</w:t>
       </w:r>
+      <w:bookmarkEnd w:id="159"/>
       <w:bookmarkEnd w:id="160"/>
       <w:bookmarkEnd w:id="161"/>
       <w:bookmarkEnd w:id="162"/>
-      <w:bookmarkEnd w:id="163"/>
     </w:p>
     <w:p>
       <w:r>
@@ -15103,34 +14880,21 @@
         <w:pStyle w:val="Lgende"/>
         <w:jc w:val="center"/>
       </w:pPr>
-      <w:bookmarkStart w:id="164" w:name="_Toc479589475"/>
-      <w:bookmarkStart w:id="165" w:name="_Toc480205450"/>
-      <w:bookmarkStart w:id="166" w:name="_Toc480313701"/>
-      <w:bookmarkStart w:id="167" w:name="_Toc480379579"/>
+      <w:bookmarkStart w:id="163" w:name="_Toc479589475"/>
+      <w:bookmarkStart w:id="164" w:name="_Toc480205450"/>
+      <w:bookmarkStart w:id="165" w:name="_Toc480313701"/>
+      <w:bookmarkStart w:id="166" w:name="_Toc480379579"/>
       <w:r>
         <w:t xml:space="preserve">Exemple </w:t>
       </w:r>
-      <w:r>
-        <w:fldChar w:fldCharType="begin"/>
-      </w:r>
-      <w:r>
-        <w:instrText xml:space="preserve"> SEQ Exemple \* ARABIC </w:instrText>
-      </w:r>
-      <w:r>
-        <w:fldChar w:fldCharType="separate"/>
-      </w:r>
-      <w:r>
-        <w:rPr>
-          <w:noProof/>
-        </w:rPr>
-        <w:t>19</w:t>
-      </w:r>
-      <w:r>
-        <w:rPr>
-          <w:noProof/>
-        </w:rPr>
-        <w:fldChar w:fldCharType="end"/>
-      </w:r>
+      <w:fldSimple w:instr=" SEQ Exemple \* ARABIC ">
+        <w:r>
+          <w:rPr>
+            <w:noProof/>
+          </w:rPr>
+          <w:t>19</w:t>
+        </w:r>
+      </w:fldSimple>
       <w:r>
         <w:t xml:space="preserve"> </w:t>
       </w:r>
@@ -15140,10 +14904,10 @@
       <w:r>
         <w:t xml:space="preserve"> de la collection dans le fichier de déploiement "AppData.xml"</w:t>
       </w:r>
+      <w:bookmarkEnd w:id="163"/>
       <w:bookmarkEnd w:id="164"/>
       <w:bookmarkEnd w:id="165"/>
       <w:bookmarkEnd w:id="166"/>
-      <w:bookmarkEnd w:id="167"/>
     </w:p>
     <w:p>
       <w:pPr>
@@ -15161,12 +14925,12 @@
       <w:pPr>
         <w:pStyle w:val="Titre3"/>
       </w:pPr>
-      <w:bookmarkStart w:id="168" w:name="_Toc480378438"/>
+      <w:bookmarkStart w:id="167" w:name="_Toc480378438"/>
       <w:r>
         <w:lastRenderedPageBreak/>
         <w:t>Utilisation de la cmdlet dans le fichier de déploiement de l’application</w:t>
       </w:r>
-      <w:bookmarkEnd w:id="168"/>
+      <w:bookmarkEnd w:id="167"/>
     </w:p>
     <w:p>
       <w:r>
@@ -15242,41 +15006,28 @@
       <w:pPr>
         <w:pStyle w:val="Lgende"/>
       </w:pPr>
-      <w:bookmarkStart w:id="169" w:name="_Toc479589476"/>
-      <w:bookmarkStart w:id="170" w:name="_Toc480205451"/>
-      <w:bookmarkStart w:id="171" w:name="_Toc480313702"/>
-      <w:bookmarkStart w:id="172" w:name="_Toc480379580"/>
+      <w:bookmarkStart w:id="168" w:name="_Toc479589476"/>
+      <w:bookmarkStart w:id="169" w:name="_Toc480205451"/>
+      <w:bookmarkStart w:id="170" w:name="_Toc480313702"/>
+      <w:bookmarkStart w:id="171" w:name="_Toc480379580"/>
       <w:r>
         <w:t xml:space="preserve">Exemple </w:t>
       </w:r>
-      <w:r>
-        <w:fldChar w:fldCharType="begin"/>
-      </w:r>
-      <w:r>
-        <w:instrText xml:space="preserve"> SEQ Exemple \* ARABIC </w:instrText>
-      </w:r>
-      <w:r>
-        <w:fldChar w:fldCharType="separate"/>
-      </w:r>
-      <w:r>
-        <w:rPr>
-          <w:noProof/>
-        </w:rPr>
-        <w:t>20</w:t>
-      </w:r>
-      <w:r>
-        <w:rPr>
-          <w:noProof/>
-        </w:rPr>
-        <w:fldChar w:fldCharType="end"/>
-      </w:r>
+      <w:fldSimple w:instr=" SEQ Exemple \* ARABIC ">
+        <w:r>
+          <w:rPr>
+            <w:noProof/>
+          </w:rPr>
+          <w:t>20</w:t>
+        </w:r>
+      </w:fldSimple>
       <w:r>
         <w:t xml:space="preserve"> Configuration d'un vlan sur un switch HP ProCurve</w:t>
       </w:r>
+      <w:bookmarkEnd w:id="168"/>
       <w:bookmarkEnd w:id="169"/>
       <w:bookmarkEnd w:id="170"/>
       <w:bookmarkEnd w:id="171"/>
-      <w:bookmarkEnd w:id="172"/>
     </w:p>
     <w:p>
       <w:pPr>
@@ -15374,11 +15125,11 @@
       <w:pPr>
         <w:pStyle w:val="Titre3"/>
       </w:pPr>
-      <w:bookmarkStart w:id="173" w:name="_Toc480378439"/>
+      <w:bookmarkStart w:id="172" w:name="_Toc480378439"/>
       <w:r>
         <w:t>En résumé</w:t>
       </w:r>
-      <w:bookmarkEnd w:id="173"/>
+      <w:bookmarkEnd w:id="172"/>
     </w:p>
     <w:p>
       <w:r>
@@ -15421,7 +15172,7 @@
       <w:pPr>
         <w:pStyle w:val="Titre2"/>
       </w:pPr>
-      <w:bookmarkStart w:id="174" w:name="_Toc480378440"/>
+      <w:bookmarkStart w:id="173" w:name="_Toc480378440"/>
       <w:r>
         <w:lastRenderedPageBreak/>
         <w:t xml:space="preserve">En sortie du processus </w:t>
@@ -15429,7 +15180,7 @@
       <w:r>
         <w:t>YASC</w:t>
       </w:r>
-      <w:bookmarkEnd w:id="174"/>
+      <w:bookmarkEnd w:id="173"/>
     </w:p>
     <w:p>
       <w:r>
@@ -15489,11 +15240,11 @@
       <w:pPr>
         <w:pStyle w:val="Titre3"/>
       </w:pPr>
-      <w:bookmarkStart w:id="175" w:name="_Toc480378441"/>
+      <w:bookmarkStart w:id="174" w:name="_Toc480378441"/>
       <w:r>
         <w:t>Schéma de fonctionnement d’un script de déploiement</w:t>
       </w:r>
-      <w:bookmarkEnd w:id="175"/>
+      <w:bookmarkEnd w:id="174"/>
       <w:r>
         <w:t xml:space="preserve"> </w:t>
       </w:r>
@@ -15554,33 +15305,20 @@
       <w:pPr>
         <w:pStyle w:val="Lgende"/>
       </w:pPr>
-      <w:bookmarkStart w:id="176" w:name="_Toc480205459"/>
-      <w:bookmarkStart w:id="177" w:name="_Toc480313680"/>
-      <w:bookmarkStart w:id="178" w:name="_Toc480379556"/>
+      <w:bookmarkStart w:id="175" w:name="_Toc480205459"/>
+      <w:bookmarkStart w:id="176" w:name="_Toc480313680"/>
+      <w:bookmarkStart w:id="177" w:name="_Toc480379556"/>
       <w:r>
         <w:t xml:space="preserve">Figure </w:t>
       </w:r>
-      <w:r>
-        <w:fldChar w:fldCharType="begin"/>
-      </w:r>
-      <w:r>
-        <w:instrText xml:space="preserve"> SEQ Figure \* ARABIC </w:instrText>
-      </w:r>
-      <w:r>
-        <w:fldChar w:fldCharType="separate"/>
-      </w:r>
-      <w:r>
-        <w:rPr>
-          <w:noProof/>
-        </w:rPr>
-        <w:t>5</w:t>
-      </w:r>
-      <w:r>
-        <w:rPr>
-          <w:noProof/>
-        </w:rPr>
-        <w:fldChar w:fldCharType="end"/>
-      </w:r>
+      <w:fldSimple w:instr=" SEQ Figure \* ARABIC ">
+        <w:r>
+          <w:rPr>
+            <w:noProof/>
+          </w:rPr>
+          <w:t>5</w:t>
+        </w:r>
+      </w:fldSimple>
       <w:r>
         <w:t xml:space="preserve"> Schéma de fonctionnement d'un script de déploiement </w:t>
       </w:r>
@@ -15611,9 +15349,9 @@
           </w:r>
         </w:sdtContent>
       </w:sdt>
+      <w:bookmarkEnd w:id="175"/>
       <w:bookmarkEnd w:id="176"/>
       <w:bookmarkEnd w:id="177"/>
-      <w:bookmarkEnd w:id="178"/>
     </w:p>
     <w:p>
       <w:pPr>
@@ -15628,12 +15366,12 @@
       <w:pPr>
         <w:pStyle w:val="Titre3"/>
       </w:pPr>
-      <w:bookmarkStart w:id="179" w:name="_Toc480378442"/>
+      <w:bookmarkStart w:id="178" w:name="_Toc480378442"/>
       <w:r>
         <w:lastRenderedPageBreak/>
         <w:t>Le script de déploiement</w:t>
       </w:r>
-      <w:bookmarkEnd w:id="179"/>
+      <w:bookmarkEnd w:id="178"/>
     </w:p>
     <w:p>
       <w:pPr>
@@ -15707,42 +15445,29 @@
       <w:pPr>
         <w:pStyle w:val="Lgende"/>
       </w:pPr>
-      <w:bookmarkStart w:id="180" w:name="_Toc480205460"/>
-      <w:bookmarkStart w:id="181" w:name="_Toc480313681"/>
-      <w:bookmarkStart w:id="182" w:name="_Toc480379557"/>
+      <w:bookmarkStart w:id="179" w:name="_Toc480205460"/>
+      <w:bookmarkStart w:id="180" w:name="_Toc480313681"/>
+      <w:bookmarkStart w:id="181" w:name="_Toc480379557"/>
       <w:r>
         <w:t xml:space="preserve">Figure </w:t>
       </w:r>
-      <w:r>
-        <w:fldChar w:fldCharType="begin"/>
-      </w:r>
-      <w:r>
-        <w:instrText xml:space="preserve"> SEQ Figure \* ARABIC </w:instrText>
-      </w:r>
-      <w:r>
-        <w:fldChar w:fldCharType="separate"/>
-      </w:r>
-      <w:r>
-        <w:rPr>
-          <w:noProof/>
-        </w:rPr>
-        <w:t>6</w:t>
-      </w:r>
-      <w:r>
-        <w:rPr>
-          <w:noProof/>
-        </w:rPr>
-        <w:fldChar w:fldCharType="end"/>
-      </w:r>
+      <w:fldSimple w:instr=" SEQ Figure \* ARABIC ">
+        <w:r>
+          <w:rPr>
+            <w:noProof/>
+          </w:rPr>
+          <w:t>6</w:t>
+        </w:r>
+      </w:fldSimple>
       <w:r>
         <w:t xml:space="preserve"> En-tête "Param" d'un script de déploiement généré par YASC</w:t>
       </w:r>
       <w:r>
         <w:t xml:space="preserve"> dans le cadre de la configuration d’un firewall.</w:t>
       </w:r>
+      <w:bookmarkEnd w:id="179"/>
       <w:bookmarkEnd w:id="180"/>
       <w:bookmarkEnd w:id="181"/>
-      <w:bookmarkEnd w:id="182"/>
     </w:p>
     <w:p>
       <w:r>
@@ -16161,39 +15886,26 @@
       <w:pPr>
         <w:pStyle w:val="Lgende"/>
       </w:pPr>
-      <w:bookmarkStart w:id="183" w:name="_Toc480205452"/>
-      <w:bookmarkStart w:id="184" w:name="_Toc480313703"/>
-      <w:bookmarkStart w:id="185" w:name="_Toc480379581"/>
+      <w:bookmarkStart w:id="182" w:name="_Toc480205452"/>
+      <w:bookmarkStart w:id="183" w:name="_Toc480313703"/>
+      <w:bookmarkStart w:id="184" w:name="_Toc480379581"/>
       <w:r>
         <w:t xml:space="preserve">Exemple </w:t>
       </w:r>
-      <w:r>
-        <w:fldChar w:fldCharType="begin"/>
-      </w:r>
-      <w:r>
-        <w:instrText xml:space="preserve"> SEQ Exemple \* ARABIC </w:instrText>
-      </w:r>
-      <w:r>
-        <w:fldChar w:fldCharType="separate"/>
-      </w:r>
-      <w:r>
-        <w:rPr>
-          <w:noProof/>
-        </w:rPr>
-        <w:t>21</w:t>
-      </w:r>
-      <w:r>
-        <w:rPr>
-          <w:noProof/>
-        </w:rPr>
-        <w:fldChar w:fldCharType="end"/>
-      </w:r>
+      <w:fldSimple w:instr=" SEQ Exemple \* ARABIC ">
+        <w:r>
+          <w:rPr>
+            <w:noProof/>
+          </w:rPr>
+          <w:t>21</w:t>
+        </w:r>
+      </w:fldSimple>
       <w:r>
         <w:t xml:space="preserve"> Chargement du fichier YascConfig.xml et création de l'objet YRT</w:t>
       </w:r>
+      <w:bookmarkEnd w:id="182"/>
       <w:bookmarkEnd w:id="183"/>
       <w:bookmarkEnd w:id="184"/>
-      <w:bookmarkEnd w:id="185"/>
     </w:p>
     <w:p>
       <w:r>
@@ -16256,39 +15968,26 @@
       <w:pPr>
         <w:pStyle w:val="Lgende"/>
       </w:pPr>
-      <w:bookmarkStart w:id="186" w:name="_Toc480205453"/>
-      <w:bookmarkStart w:id="187" w:name="_Toc480313704"/>
-      <w:bookmarkStart w:id="188" w:name="_Toc480379582"/>
+      <w:bookmarkStart w:id="185" w:name="_Toc480205453"/>
+      <w:bookmarkStart w:id="186" w:name="_Toc480313704"/>
+      <w:bookmarkStart w:id="187" w:name="_Toc480379582"/>
       <w:r>
         <w:t xml:space="preserve">Exemple </w:t>
       </w:r>
-      <w:r>
-        <w:fldChar w:fldCharType="begin"/>
-      </w:r>
-      <w:r>
-        <w:instrText xml:space="preserve"> SEQ Exemple \* ARABIC </w:instrText>
-      </w:r>
-      <w:r>
-        <w:fldChar w:fldCharType="separate"/>
-      </w:r>
-      <w:r>
-        <w:rPr>
-          <w:noProof/>
-        </w:rPr>
-        <w:t>22</w:t>
-      </w:r>
-      <w:r>
-        <w:rPr>
-          <w:noProof/>
-        </w:rPr>
-        <w:fldChar w:fldCharType="end"/>
-      </w:r>
+      <w:fldSimple w:instr=" SEQ Exemple \* ARABIC ">
+        <w:r>
+          <w:rPr>
+            <w:noProof/>
+          </w:rPr>
+          <w:t>22</w:t>
+        </w:r>
+      </w:fldSimple>
       <w:r>
         <w:t xml:space="preserve"> Envoi d'un email à la fin du script de déploiement</w:t>
       </w:r>
+      <w:bookmarkEnd w:id="185"/>
       <w:bookmarkEnd w:id="186"/>
       <w:bookmarkEnd w:id="187"/>
-      <w:bookmarkEnd w:id="188"/>
       <w:r>
         <w:t xml:space="preserve"> </w:t>
       </w:r>
@@ -16302,7 +16001,7 @@
       <w:pPr>
         <w:pStyle w:val="Titre3"/>
       </w:pPr>
-      <w:bookmarkStart w:id="189" w:name="_Toc480378443"/>
+      <w:bookmarkStart w:id="188" w:name="_Toc480378443"/>
       <w:r>
         <w:lastRenderedPageBreak/>
         <w:t>La documentation</w:t>
@@ -16310,7 +16009,7 @@
       <w:r>
         <w:t xml:space="preserve"> et la copie du contexte d’exécution</w:t>
       </w:r>
-      <w:bookmarkEnd w:id="189"/>
+      <w:bookmarkEnd w:id="188"/>
     </w:p>
     <w:p>
       <w:r>
@@ -16401,39 +16100,26 @@
       <w:pPr>
         <w:pStyle w:val="Lgende"/>
       </w:pPr>
-      <w:bookmarkStart w:id="190" w:name="_Toc480205454"/>
-      <w:bookmarkStart w:id="191" w:name="_Toc480313705"/>
-      <w:bookmarkStart w:id="192" w:name="_Toc480379583"/>
+      <w:bookmarkStart w:id="189" w:name="_Toc480205454"/>
+      <w:bookmarkStart w:id="190" w:name="_Toc480313705"/>
+      <w:bookmarkStart w:id="191" w:name="_Toc480379583"/>
       <w:r>
         <w:t xml:space="preserve">Exemple </w:t>
       </w:r>
-      <w:r>
-        <w:fldChar w:fldCharType="begin"/>
-      </w:r>
-      <w:r>
-        <w:instrText xml:space="preserve"> SEQ Exemple \* ARABIC </w:instrText>
-      </w:r>
-      <w:r>
-        <w:fldChar w:fldCharType="separate"/>
-      </w:r>
-      <w:r>
-        <w:rPr>
-          <w:noProof/>
-        </w:rPr>
-        <w:t>23</w:t>
-      </w:r>
-      <w:r>
-        <w:rPr>
-          <w:noProof/>
-        </w:rPr>
-        <w:fldChar w:fldCharType="end"/>
-      </w:r>
+      <w:fldSimple w:instr=" SEQ Exemple \* ARABIC ">
+        <w:r>
+          <w:rPr>
+            <w:noProof/>
+          </w:rPr>
+          <w:t>23</w:t>
+        </w:r>
+      </w:fldSimple>
       <w:r>
         <w:t xml:space="preserve"> Objet contenant sous forme textuelle la documentation</w:t>
       </w:r>
+      <w:bookmarkEnd w:id="189"/>
       <w:bookmarkEnd w:id="190"/>
       <w:bookmarkEnd w:id="191"/>
-      <w:bookmarkEnd w:id="192"/>
     </w:p>
     <w:p>
       <w:r>
@@ -16539,39 +16225,26 @@
       <w:pPr>
         <w:pStyle w:val="Lgende"/>
       </w:pPr>
-      <w:bookmarkStart w:id="193" w:name="_Toc480205461"/>
-      <w:bookmarkStart w:id="194" w:name="_Toc480313682"/>
-      <w:bookmarkStart w:id="195" w:name="_Toc480379558"/>
+      <w:bookmarkStart w:id="192" w:name="_Toc480205461"/>
+      <w:bookmarkStart w:id="193" w:name="_Toc480313682"/>
+      <w:bookmarkStart w:id="194" w:name="_Toc480379558"/>
       <w:r>
         <w:t xml:space="preserve">Figure </w:t>
       </w:r>
-      <w:r>
-        <w:fldChar w:fldCharType="begin"/>
-      </w:r>
-      <w:r>
-        <w:instrText xml:space="preserve"> SEQ Figure \* ARABIC </w:instrText>
-      </w:r>
-      <w:r>
-        <w:fldChar w:fldCharType="separate"/>
-      </w:r>
-      <w:r>
-        <w:rPr>
-          <w:noProof/>
-        </w:rPr>
-        <w:t>7</w:t>
-      </w:r>
-      <w:r>
-        <w:rPr>
-          <w:noProof/>
-        </w:rPr>
-        <w:fldChar w:fldCharType="end"/>
-      </w:r>
+      <w:fldSimple w:instr=" SEQ Figure \* ARABIC ">
+        <w:r>
+          <w:rPr>
+            <w:noProof/>
+          </w:rPr>
+          <w:t>7</w:t>
+        </w:r>
+      </w:fldSimple>
       <w:r>
         <w:t xml:space="preserve"> Documentation d'un déploiement à une étape</w:t>
       </w:r>
+      <w:bookmarkEnd w:id="192"/>
       <w:bookmarkEnd w:id="193"/>
       <w:bookmarkEnd w:id="194"/>
-      <w:bookmarkEnd w:id="195"/>
     </w:p>
     <w:p>
       <w:r>
@@ -16617,12 +16290,12 @@
       <w:pPr>
         <w:pStyle w:val="Titre2"/>
       </w:pPr>
-      <w:bookmarkStart w:id="196" w:name="_Toc480378444"/>
+      <w:bookmarkStart w:id="195" w:name="_Toc480378444"/>
       <w:r>
         <w:lastRenderedPageBreak/>
         <w:t>En résumé</w:t>
       </w:r>
-      <w:bookmarkEnd w:id="196"/>
+      <w:bookmarkEnd w:id="195"/>
     </w:p>
     <w:p>
       <w:r>
@@ -16786,7 +16459,7 @@
       <w:pPr>
         <w:pStyle w:val="Titre1"/>
       </w:pPr>
-      <w:bookmarkStart w:id="197" w:name="_Toc480378445"/>
+      <w:bookmarkStart w:id="196" w:name="_Toc480378445"/>
       <w:r>
         <w:lastRenderedPageBreak/>
         <w:t>Développement de module pour la gestion d</w:t>
@@ -16797,77 +16470,77 @@
       <w:r>
         <w:t>.</w:t>
       </w:r>
+      <w:bookmarkEnd w:id="196"/>
+    </w:p>
+    <w:p>
+      <w:r>
+        <w:t>Durant mon stage, il m’a été demandé de réaliser trois tâches bien concrètes. La première était de réaliser la configuration complète d’un switch HP ProCurve via l’outil qui vient d’être présenté : YASC.</w:t>
+      </w:r>
+    </w:p>
+    <w:p>
+      <w:r>
+        <w:t xml:space="preserve">Peu importe le moyen qu’il doit être utilisé pour configurer le switch, le but étant d’automatiser la configuration </w:t>
+      </w:r>
+      <w:r>
+        <w:t xml:space="preserve">de </w:t>
+      </w:r>
+      <w:r>
+        <w:t>ce matériel en interagissant le moins possible avec</w:t>
+      </w:r>
+      <w:r>
+        <w:t xml:space="preserve"> celui-ci</w:t>
+      </w:r>
+      <w:r>
+        <w:t xml:space="preserve">. </w:t>
+      </w:r>
+    </w:p>
+    <w:p>
+      <w:r>
+        <w:t>Ce chapitre abordera les différences notables entre un switch HP et un switch Cisco avec lequel l’on a le plus l’habitude de travailler</w:t>
+      </w:r>
+      <w:r>
+        <w:t xml:space="preserve"> dans le cadre des études d’analyste programmeur à la haute école de la province de Liège</w:t>
+      </w:r>
+      <w:r>
+        <w:t>. Il expliquera aussi les m</w:t>
+      </w:r>
+      <w:r>
+        <w:t xml:space="preserve">oyens qui ont été </w:t>
+      </w:r>
+      <w:r>
+        <w:t>déployé</w:t>
+      </w:r>
+      <w:r>
+        <w:t xml:space="preserve"> pour </w:t>
+      </w:r>
+      <w:r>
+        <w:t>configurer de tel</w:t>
+      </w:r>
+      <w:r>
+        <w:t xml:space="preserve"> switch</w:t>
+      </w:r>
+      <w:r>
+        <w:t xml:space="preserve"> via YASC. C’est-à-dire les différents modules utilisés, les problèmes rencontrés ainsi que les solutions trouvées. </w:t>
+      </w:r>
+    </w:p>
+    <w:p>
+      <w:pPr>
+        <w:pStyle w:val="Titre2"/>
+      </w:pPr>
+      <w:bookmarkStart w:id="197" w:name="_Toc480378446"/>
+      <w:r>
+        <w:t>HP ProCurv</w:t>
+      </w:r>
+      <w:r>
+        <w:t>e</w:t>
+      </w:r>
+      <w:r>
+        <w:t xml:space="preserve"> et switches Cisco</w:t>
+      </w:r>
+      <w:r>
+        <w:t>.</w:t>
+      </w:r>
       <w:bookmarkEnd w:id="197"/>
-    </w:p>
-    <w:p>
-      <w:r>
-        <w:t>Durant mon stage, il m’a été demandé de réaliser trois tâches bien concrètes. La première était de réaliser la configuration complète d’un switch HP ProCurve via l’outil qui vient d’être présenté : YASC.</w:t>
-      </w:r>
-    </w:p>
-    <w:p>
-      <w:r>
-        <w:t xml:space="preserve">Peu importe le moyen qu’il doit être utilisé pour configurer le switch, le but étant d’automatiser la configuration </w:t>
-      </w:r>
-      <w:r>
-        <w:t xml:space="preserve">de </w:t>
-      </w:r>
-      <w:r>
-        <w:t>ce matériel en interagissant le moins possible avec</w:t>
-      </w:r>
-      <w:r>
-        <w:t xml:space="preserve"> celui-ci</w:t>
-      </w:r>
-      <w:r>
-        <w:t xml:space="preserve">. </w:t>
-      </w:r>
-    </w:p>
-    <w:p>
-      <w:r>
-        <w:t>Ce chapitre abordera les différences notables entre un switch HP et un switch Cisco avec lequel l’on a le plus l’habitude de travailler</w:t>
-      </w:r>
-      <w:r>
-        <w:t xml:space="preserve"> dans le cadre des études d’analyste programmeur à la haute école de la province de Liège</w:t>
-      </w:r>
-      <w:r>
-        <w:t>. Il expliquera aussi les m</w:t>
-      </w:r>
-      <w:r>
-        <w:t xml:space="preserve">oyens qui ont été </w:t>
-      </w:r>
-      <w:r>
-        <w:t>déployé</w:t>
-      </w:r>
-      <w:r>
-        <w:t xml:space="preserve"> pour </w:t>
-      </w:r>
-      <w:r>
-        <w:t>configurer de tel</w:t>
-      </w:r>
-      <w:r>
-        <w:t xml:space="preserve"> switch</w:t>
-      </w:r>
-      <w:r>
-        <w:t xml:space="preserve"> via YASC. C’est-à-dire les différents modules utilisés, les problèmes rencontrés ainsi que les solutions trouvées. </w:t>
-      </w:r>
-    </w:p>
-    <w:p>
-      <w:pPr>
-        <w:pStyle w:val="Titre2"/>
-      </w:pPr>
-      <w:bookmarkStart w:id="198" w:name="_Toc480378446"/>
-      <w:r>
-        <w:t>HP ProCurv</w:t>
-      </w:r>
-      <w:r>
-        <w:t>e</w:t>
-      </w:r>
-      <w:r>
-        <w:t xml:space="preserve"> et switches Cisco</w:t>
-      </w:r>
-      <w:r>
-        <w:t>.</w:t>
-      </w:r>
-      <w:bookmarkEnd w:id="198"/>
     </w:p>
     <w:p>
       <w:r>
@@ -16942,49 +16615,49 @@
       <w:pPr>
         <w:pStyle w:val="Titre2"/>
       </w:pPr>
-      <w:bookmarkStart w:id="199" w:name="_Toc480378447"/>
+      <w:bookmarkStart w:id="198" w:name="_Toc480378447"/>
       <w:r>
         <w:lastRenderedPageBreak/>
         <w:t>Configurer un switch HP ProCurve grâce à YASC</w:t>
       </w:r>
+      <w:bookmarkEnd w:id="198"/>
+    </w:p>
+    <w:p>
+      <w:r>
+        <w:t>Pour rappel, pour réaliser une tâche avec YASC il convient de la diviser en étape atomique. À chacune des étapes correspond une cmdlet réalisant une tâche le plus simple possible. Il est relativement simple de saisir ce concept dans le cadre de la configuration d’un switch HP.</w:t>
+      </w:r>
+    </w:p>
+    <w:p>
+      <w:r>
+        <w:t>Pour configurer un switch plusieurs étapes peuvent être nécessaires en fonction du contexte. On peut avoir besoin de configurer une interface de management avec une adresse IP et donc un vlan de management correspondant. On peut avoir besoin de configurer le protocole SNMP sur ce switch</w:t>
+      </w:r>
+      <w:r>
+        <w:t xml:space="preserve"> ou encore 802.1X ainsi que bien d’autre fonctionnalité. Il est donc évident que pour chacune de ces fonctionnalités une cmdlet sera créée. </w:t>
+      </w:r>
+    </w:p>
+    <w:p>
+      <w:r>
+        <w:t xml:space="preserve">Il reste maintenant à savoir comment </w:t>
+      </w:r>
+      <w:r>
+        <w:t>communiquer avec</w:t>
+      </w:r>
+      <w:r>
+        <w:t xml:space="preserve"> le switch par PowerShell. Pour accéder au switch en PowerShell, la solution la plus évidente et la plus simple a été de réaliser</w:t>
+      </w:r>
+      <w:r>
+        <w:t xml:space="preserve"> une connexion SSH sur ce switch.</w:t>
+      </w:r>
+    </w:p>
+    <w:p>
+      <w:pPr>
+        <w:pStyle w:val="Titre3"/>
+      </w:pPr>
+      <w:bookmarkStart w:id="199" w:name="_Toc480378448"/>
+      <w:r>
+        <w:t>L’accès par SSH</w:t>
+      </w:r>
       <w:bookmarkEnd w:id="199"/>
-    </w:p>
-    <w:p>
-      <w:r>
-        <w:t>Pour rappel, pour réaliser une tâche avec YASC il convient de la diviser en étape atomique. À chacune des étapes correspond une cmdlet réalisant une tâche le plus simple possible. Il est relativement simple de saisir ce concept dans le cadre de la configuration d’un switch HP.</w:t>
-      </w:r>
-    </w:p>
-    <w:p>
-      <w:r>
-        <w:t>Pour configurer un switch plusieurs étapes peuvent être nécessaires en fonction du contexte. On peut avoir besoin de configurer une interface de management avec une adresse IP et donc un vlan de management correspondant. On peut avoir besoin de configurer le protocole SNMP sur ce switch</w:t>
-      </w:r>
-      <w:r>
-        <w:t xml:space="preserve"> ou encore 802.1X ainsi que bien d’autre fonctionnalité. Il est donc évident que pour chacune de ces fonctionnalités une cmdlet sera créée. </w:t>
-      </w:r>
-    </w:p>
-    <w:p>
-      <w:r>
-        <w:t xml:space="preserve">Il reste maintenant à savoir comment </w:t>
-      </w:r>
-      <w:r>
-        <w:t>communiquer avec</w:t>
-      </w:r>
-      <w:r>
-        <w:t xml:space="preserve"> le switch par PowerShell. Pour accéder au switch en PowerShell, la solution la plus évidente et la plus simple a été de réaliser</w:t>
-      </w:r>
-      <w:r>
-        <w:t xml:space="preserve"> une connexion SSH sur ce switch.</w:t>
-      </w:r>
-    </w:p>
-    <w:p>
-      <w:pPr>
-        <w:pStyle w:val="Titre3"/>
-      </w:pPr>
-      <w:bookmarkStart w:id="200" w:name="_Toc480378448"/>
-      <w:r>
-        <w:t>L’accès par SSH</w:t>
-      </w:r>
-      <w:bookmarkEnd w:id="200"/>
     </w:p>
     <w:p>
       <w:r>
@@ -17097,37 +16770,24 @@
       <w:pPr>
         <w:pStyle w:val="Lgende"/>
       </w:pPr>
-      <w:bookmarkStart w:id="201" w:name="_Toc480313706"/>
-      <w:bookmarkStart w:id="202" w:name="_Toc480379584"/>
+      <w:bookmarkStart w:id="200" w:name="_Toc480313706"/>
+      <w:bookmarkStart w:id="201" w:name="_Toc480379584"/>
       <w:r>
         <w:t xml:space="preserve">Exemple </w:t>
       </w:r>
-      <w:r>
-        <w:fldChar w:fldCharType="begin"/>
-      </w:r>
-      <w:r>
-        <w:instrText xml:space="preserve"> SEQ Exemple \* ARABIC </w:instrText>
-      </w:r>
-      <w:r>
-        <w:fldChar w:fldCharType="separate"/>
-      </w:r>
-      <w:r>
-        <w:rPr>
-          <w:noProof/>
-        </w:rPr>
-        <w:t>24</w:t>
-      </w:r>
-      <w:r>
-        <w:rPr>
-          <w:noProof/>
-        </w:rPr>
-        <w:fldChar w:fldCharType="end"/>
-      </w:r>
+      <w:fldSimple w:instr=" SEQ Exemple \* ARABIC ">
+        <w:r>
+          <w:rPr>
+            <w:noProof/>
+          </w:rPr>
+          <w:t>24</w:t>
+        </w:r>
+      </w:fldSimple>
       <w:r>
         <w:t xml:space="preserve"> Création d'une session SSH et envoi d'une commande</w:t>
       </w:r>
+      <w:bookmarkEnd w:id="200"/>
       <w:bookmarkEnd w:id="201"/>
-      <w:bookmarkEnd w:id="202"/>
     </w:p>
     <w:p>
       <w:pPr>
@@ -17195,61 +16855,48 @@
       <w:pPr>
         <w:pStyle w:val="Lgende"/>
       </w:pPr>
-      <w:bookmarkStart w:id="203" w:name="_Toc480313707"/>
-      <w:bookmarkStart w:id="204" w:name="_Toc480379585"/>
+      <w:bookmarkStart w:id="202" w:name="_Toc480313707"/>
+      <w:bookmarkStart w:id="203" w:name="_Toc480379585"/>
       <w:r>
         <w:t xml:space="preserve">Exemple </w:t>
       </w:r>
-      <w:r>
-        <w:fldChar w:fldCharType="begin"/>
-      </w:r>
-      <w:r>
-        <w:instrText xml:space="preserve"> SEQ Exemple \* ARABIC </w:instrText>
-      </w:r>
-      <w:r>
-        <w:fldChar w:fldCharType="separate"/>
-      </w:r>
-      <w:r>
-        <w:rPr>
-          <w:noProof/>
-        </w:rPr>
-        <w:t>25</w:t>
-      </w:r>
-      <w:r>
-        <w:rPr>
-          <w:noProof/>
-        </w:rPr>
-        <w:fldChar w:fldCharType="end"/>
-      </w:r>
+      <w:fldSimple w:instr=" SEQ Exemple \* ARABIC ">
+        <w:r>
+          <w:rPr>
+            <w:noProof/>
+          </w:rPr>
+          <w:t>25</w:t>
+        </w:r>
+      </w:fldSimple>
       <w:r>
         <w:t xml:space="preserve"> Création d'une session SSH avec un flux ShellStream</w:t>
       </w:r>
+      <w:bookmarkEnd w:id="202"/>
       <w:bookmarkEnd w:id="203"/>
+    </w:p>
+    <w:p>
+      <w:r>
+        <w:t xml:space="preserve">Ce flux permet d’envoyer les commandes au switch à la place de passer par la cmdlet « Invoke-SSHCommand » cependant il a un gros défaut. En effet certaines commandes du switch HP nécessitent plus ou moins de temps en fonction des entrées à créer dans le fichier de configuration pour être réalisée. Cela a pour conséquence qu’une commande envoyé au switch avant la fin de l’intervalle de temps requit pour réaliser la commande </w:t>
+      </w:r>
+      <w:r>
+        <w:t xml:space="preserve">précédente </w:t>
+      </w:r>
+      <w:r>
+        <w:t>sera tout bonnement ignorée.</w:t>
+      </w:r>
+      <w:r>
+        <w:t xml:space="preserve"> Une temporisation a donc été nécessaire. </w:t>
+      </w:r>
+    </w:p>
+    <w:p>
+      <w:pPr>
+        <w:pStyle w:val="Titre3"/>
+      </w:pPr>
+      <w:bookmarkStart w:id="204" w:name="_Toc480378449"/>
+      <w:r>
+        <w:t>Le mode « Create »</w:t>
+      </w:r>
       <w:bookmarkEnd w:id="204"/>
-    </w:p>
-    <w:p>
-      <w:r>
-        <w:t xml:space="preserve">Ce flux permet d’envoyer les commandes au switch à la place de passer par la cmdlet « Invoke-SSHCommand » cependant il a un gros défaut. En effet certaines commandes du switch HP nécessitent plus ou moins de temps en fonction des entrées à créer dans le fichier de configuration pour être réalisée. Cela a pour conséquence qu’une commande envoyé au switch avant la fin de l’intervalle de temps requit pour réaliser la commande </w:t>
-      </w:r>
-      <w:r>
-        <w:t xml:space="preserve">précédente </w:t>
-      </w:r>
-      <w:r>
-        <w:t>sera tout bonnement ignorée.</w:t>
-      </w:r>
-      <w:r>
-        <w:t xml:space="preserve"> Une temporisation a donc été nécessaire. </w:t>
-      </w:r>
-    </w:p>
-    <w:p>
-      <w:pPr>
-        <w:pStyle w:val="Titre3"/>
-      </w:pPr>
-      <w:bookmarkStart w:id="205" w:name="_Toc480378449"/>
-      <w:r>
-        <w:t>Le mode « Create »</w:t>
-      </w:r>
-      <w:bookmarkEnd w:id="205"/>
     </w:p>
     <w:p>
       <w:r>
@@ -17377,40 +17024,27 @@
       <w:pPr>
         <w:pStyle w:val="Lgende"/>
       </w:pPr>
-      <w:bookmarkStart w:id="206" w:name="_Toc480313708"/>
-      <w:bookmarkStart w:id="207" w:name="_Toc480379586"/>
+      <w:bookmarkStart w:id="205" w:name="_Toc480313708"/>
+      <w:bookmarkStart w:id="206" w:name="_Toc480379586"/>
       <w:r>
         <w:t xml:space="preserve">Exemple </w:t>
       </w:r>
-      <w:r>
-        <w:fldChar w:fldCharType="begin"/>
-      </w:r>
-      <w:r>
-        <w:instrText xml:space="preserve"> SEQ Exemple \* ARABIC </w:instrText>
-      </w:r>
-      <w:r>
-        <w:fldChar w:fldCharType="separate"/>
-      </w:r>
-      <w:r>
-        <w:rPr>
-          <w:noProof/>
-        </w:rPr>
-        <w:t>26</w:t>
-      </w:r>
-      <w:r>
-        <w:rPr>
-          <w:noProof/>
-        </w:rPr>
-        <w:fldChar w:fldCharType="end"/>
-      </w:r>
+      <w:fldSimple w:instr=" SEQ Exemple \* ARABIC ">
+        <w:r>
+          <w:rPr>
+            <w:noProof/>
+          </w:rPr>
+          <w:t>26</w:t>
+        </w:r>
+      </w:fldSimple>
       <w:r>
         <w:t xml:space="preserve"> Première étape : appeler le mode "Audit" de la cmdlet pour vérifier si la configuration n'est pas déjà appliquée</w:t>
       </w:r>
       <w:r>
         <w:t>.</w:t>
       </w:r>
+      <w:bookmarkEnd w:id="205"/>
       <w:bookmarkEnd w:id="206"/>
-      <w:bookmarkEnd w:id="207"/>
     </w:p>
     <w:p>
       <w:r>
@@ -17536,35 +17170,22 @@
       <w:pPr>
         <w:pStyle w:val="Lgende"/>
       </w:pPr>
-      <w:bookmarkStart w:id="208" w:name="_Toc480379559"/>
+      <w:bookmarkStart w:id="207" w:name="_Toc480379559"/>
       <w:r>
         <w:t xml:space="preserve">Figure </w:t>
       </w:r>
-      <w:r>
-        <w:fldChar w:fldCharType="begin"/>
-      </w:r>
-      <w:r>
-        <w:instrText xml:space="preserve"> SEQ Figure \* ARABIC </w:instrText>
-      </w:r>
-      <w:r>
-        <w:fldChar w:fldCharType="separate"/>
-      </w:r>
-      <w:r>
-        <w:rPr>
-          <w:noProof/>
-        </w:rPr>
-        <w:t>8</w:t>
-      </w:r>
-      <w:r>
-        <w:rPr>
-          <w:noProof/>
-        </w:rPr>
-        <w:fldChar w:fldCharType="end"/>
-      </w:r>
+      <w:fldSimple w:instr=" SEQ Figure \* ARABIC ">
+        <w:r>
+          <w:rPr>
+            <w:noProof/>
+          </w:rPr>
+          <w:t>8</w:t>
+        </w:r>
+      </w:fldSimple>
       <w:r>
         <w:t xml:space="preserve"> Entrée pour un utilisateur "manager" dans le KeePass.</w:t>
       </w:r>
-      <w:bookmarkEnd w:id="208"/>
+      <w:bookmarkEnd w:id="207"/>
     </w:p>
     <w:p>
       <w:r>
@@ -17651,31 +17272,18 @@
       <w:pPr>
         <w:pStyle w:val="Lgende"/>
       </w:pPr>
-      <w:bookmarkStart w:id="209" w:name="_Toc480379587"/>
+      <w:bookmarkStart w:id="208" w:name="_Toc480379587"/>
       <w:r>
         <w:t xml:space="preserve">Exemple </w:t>
       </w:r>
-      <w:r>
-        <w:fldChar w:fldCharType="begin"/>
-      </w:r>
-      <w:r>
-        <w:instrText xml:space="preserve"> SEQ Exemple \* ARABIC </w:instrText>
-      </w:r>
-      <w:r>
-        <w:fldChar w:fldCharType="separate"/>
-      </w:r>
-      <w:r>
-        <w:rPr>
-          <w:noProof/>
-        </w:rPr>
-        <w:t>27</w:t>
-      </w:r>
-      <w:r>
-        <w:rPr>
-          <w:noProof/>
-        </w:rPr>
-        <w:fldChar w:fldCharType="end"/>
-      </w:r>
+      <w:fldSimple w:instr=" SEQ Exemple \* ARABIC ">
+        <w:r>
+          <w:rPr>
+            <w:noProof/>
+          </w:rPr>
+          <w:t>27</w:t>
+        </w:r>
+      </w:fldSimple>
       <w:r>
         <w:t xml:space="preserve"> </w:t>
       </w:r>
@@ -17685,17 +17293,17 @@
       <w:r>
         <w:t>.</w:t>
       </w:r>
+      <w:bookmarkEnd w:id="208"/>
+    </w:p>
+    <w:p>
+      <w:pPr>
+        <w:pStyle w:val="Titre3"/>
+      </w:pPr>
+      <w:bookmarkStart w:id="209" w:name="_Toc480378450"/>
+      <w:r>
+        <w:t>Le mode « Audit »</w:t>
+      </w:r>
       <w:bookmarkEnd w:id="209"/>
-    </w:p>
-    <w:p>
-      <w:pPr>
-        <w:pStyle w:val="Titre3"/>
-      </w:pPr>
-      <w:bookmarkStart w:id="210" w:name="_Toc480378450"/>
-      <w:r>
-        <w:t>Le mode « Audit »</w:t>
-      </w:r>
-      <w:bookmarkEnd w:id="210"/>
     </w:p>
     <w:p>
       <w:r>
@@ -17808,35 +17416,22 @@
       <w:pPr>
         <w:pStyle w:val="Lgende"/>
       </w:pPr>
-      <w:bookmarkStart w:id="211" w:name="_Toc480379588"/>
+      <w:bookmarkStart w:id="210" w:name="_Toc480379588"/>
       <w:r>
         <w:t xml:space="preserve">Exemple </w:t>
       </w:r>
-      <w:r>
-        <w:fldChar w:fldCharType="begin"/>
-      </w:r>
-      <w:r>
-        <w:instrText xml:space="preserve"> SEQ Exemple \* ARABIC </w:instrText>
-      </w:r>
-      <w:r>
-        <w:fldChar w:fldCharType="separate"/>
-      </w:r>
-      <w:r>
-        <w:rPr>
-          <w:noProof/>
-        </w:rPr>
-        <w:t>28</w:t>
-      </w:r>
-      <w:r>
-        <w:rPr>
-          <w:noProof/>
-        </w:rPr>
-        <w:fldChar w:fldCharType="end"/>
-      </w:r>
+      <w:fldSimple w:instr=" SEQ Exemple \* ARABIC ">
+        <w:r>
+          <w:rPr>
+            <w:noProof/>
+          </w:rPr>
+          <w:t>28</w:t>
+        </w:r>
+      </w:fldSimple>
       <w:r>
         <w:t xml:space="preserve"> Mode "Audit" de la cmdlet permettant de créer un vlan et de configurer son nom.</w:t>
       </w:r>
-      <w:bookmarkEnd w:id="211"/>
+      <w:bookmarkEnd w:id="210"/>
     </w:p>
     <w:p>
       <w:pPr>
@@ -17912,35 +17507,22 @@
       <w:pPr>
         <w:pStyle w:val="Lgende"/>
       </w:pPr>
-      <w:bookmarkStart w:id="212" w:name="_Toc480379589"/>
+      <w:bookmarkStart w:id="211" w:name="_Toc480379589"/>
       <w:r>
         <w:t xml:space="preserve">Exemple </w:t>
       </w:r>
-      <w:r>
-        <w:fldChar w:fldCharType="begin"/>
-      </w:r>
-      <w:r>
-        <w:instrText xml:space="preserve"> SEQ Exemple \* ARABIC </w:instrText>
-      </w:r>
-      <w:r>
-        <w:fldChar w:fldCharType="separate"/>
-      </w:r>
-      <w:r>
-        <w:rPr>
-          <w:noProof/>
-        </w:rPr>
-        <w:t>29</w:t>
-      </w:r>
-      <w:r>
-        <w:rPr>
-          <w:noProof/>
-        </w:rPr>
-        <w:fldChar w:fldCharType="end"/>
-      </w:r>
+      <w:fldSimple w:instr=" SEQ Exemple \* ARABIC ">
+        <w:r>
+          <w:rPr>
+            <w:noProof/>
+          </w:rPr>
+          <w:t>29</w:t>
+        </w:r>
+      </w:fldSimple>
       <w:r>
         <w:t xml:space="preserve"> Vérifier si le nom du vlan "X" a bien été configuré avec le nom souhaité.</w:t>
       </w:r>
-      <w:bookmarkEnd w:id="212"/>
+      <w:bookmarkEnd w:id="211"/>
     </w:p>
     <w:p>
       <w:r>
@@ -17960,57 +17542,57 @@
       <w:pPr>
         <w:pStyle w:val="Titre2"/>
       </w:pPr>
-      <w:bookmarkStart w:id="213" w:name="_Toc480378451"/>
+      <w:bookmarkStart w:id="212" w:name="_Toc480378451"/>
       <w:r>
         <w:lastRenderedPageBreak/>
         <w:t>Les cmdlets de configuration du switch HP ProCurve</w:t>
       </w:r>
+      <w:bookmarkEnd w:id="212"/>
+    </w:p>
+    <w:p>
+      <w:r>
+        <w:t>Ce chapitre aborde différentes cmdlets créées sur YASC ayant pour objectif de configurer une fonctionnalité d’un switch HP ProCurve. Dans le but de limiter les répétitions, seule les cmdlets ayant de spécificités par rapport aux autres ou ayant été programmés différemment seront abordées.</w:t>
+      </w:r>
+      <w:r>
+        <w:t xml:space="preserve"> Les portions de codes présenté</w:t>
+      </w:r>
+      <w:r>
+        <w:t>e</w:t>
+      </w:r>
+      <w:r>
+        <w:t xml:space="preserve">s </w:t>
+      </w:r>
+      <w:r>
+        <w:t>sont réduites aux</w:t>
+      </w:r>
+      <w:r>
+        <w:t>commandes envoyées au switch dans le mode « Create »</w:t>
+      </w:r>
+      <w:r>
+        <w:t xml:space="preserve"> des cmdlets. Et cela dans le but de </w:t>
+      </w:r>
+      <w:r>
+        <w:t xml:space="preserve">réduire </w:t>
+      </w:r>
+      <w:r>
+        <w:t xml:space="preserve">le nombre </w:t>
+      </w:r>
+      <w:r>
+        <w:t>d’informations superflues</w:t>
+      </w:r>
+      <w:r>
+        <w:t>.</w:t>
+      </w:r>
+    </w:p>
+    <w:p>
+      <w:pPr>
+        <w:pStyle w:val="Titre3"/>
+      </w:pPr>
+      <w:bookmarkStart w:id="213" w:name="_Toc480378452"/>
+      <w:r>
+        <w:t>La configuration de 802.1X</w:t>
+      </w:r>
       <w:bookmarkEnd w:id="213"/>
-    </w:p>
-    <w:p>
-      <w:r>
-        <w:t>Ce chapitre aborde différentes cmdlets créées sur YASC ayant pour objectif de configurer une fonctionnalité d’un switch HP ProCurve. Dans le but de limiter les répétitions, seule les cmdlets ayant de spécificités par rapport aux autres ou ayant été programmés différemment seront abordées.</w:t>
-      </w:r>
-      <w:r>
-        <w:t xml:space="preserve"> Les portions de codes présenté</w:t>
-      </w:r>
-      <w:r>
-        <w:t>e</w:t>
-      </w:r>
-      <w:r>
-        <w:t xml:space="preserve">s </w:t>
-      </w:r>
-      <w:r>
-        <w:t>sont réduites aux</w:t>
-      </w:r>
-      <w:r>
-        <w:t>commandes envoyées au switch dans le mode « Create »</w:t>
-      </w:r>
-      <w:r>
-        <w:t xml:space="preserve"> des cmdlets. Et cela dans le but de </w:t>
-      </w:r>
-      <w:r>
-        <w:t xml:space="preserve">réduire </w:t>
-      </w:r>
-      <w:r>
-        <w:t xml:space="preserve">le nombre </w:t>
-      </w:r>
-      <w:r>
-        <w:t>d’informations superflues</w:t>
-      </w:r>
-      <w:r>
-        <w:t>.</w:t>
-      </w:r>
-    </w:p>
-    <w:p>
-      <w:pPr>
-        <w:pStyle w:val="Titre3"/>
-      </w:pPr>
-      <w:bookmarkStart w:id="214" w:name="_Toc480378452"/>
-      <w:r>
-        <w:t>La configuration de 802.1X</w:t>
-      </w:r>
-      <w:bookmarkEnd w:id="214"/>
     </w:p>
     <w:p>
       <w:r>
@@ -18141,31 +17723,18 @@
         <w:pStyle w:val="Lgende"/>
         <w:jc w:val="center"/>
       </w:pPr>
-      <w:bookmarkStart w:id="215" w:name="_Toc480379560"/>
+      <w:bookmarkStart w:id="214" w:name="_Toc480379560"/>
       <w:r>
         <w:t xml:space="preserve">Figure </w:t>
       </w:r>
-      <w:r>
-        <w:fldChar w:fldCharType="begin"/>
-      </w:r>
-      <w:r>
-        <w:instrText xml:space="preserve"> SEQ Figure \* ARABIC </w:instrText>
-      </w:r>
-      <w:r>
-        <w:fldChar w:fldCharType="separate"/>
-      </w:r>
-      <w:r>
-        <w:rPr>
-          <w:noProof/>
-        </w:rPr>
-        <w:t>9</w:t>
-      </w:r>
-      <w:r>
-        <w:rPr>
-          <w:noProof/>
-        </w:rPr>
-        <w:fldChar w:fldCharType="end"/>
-      </w:r>
+      <w:fldSimple w:instr=" SEQ Figure \* ARABIC ">
+        <w:r>
+          <w:rPr>
+            <w:noProof/>
+          </w:rPr>
+          <w:t>9</w:t>
+        </w:r>
+      </w:fldSimple>
       <w:r>
         <w:t xml:space="preserve"> Schéma d'authentification EAP sur LAN </w:t>
       </w:r>
@@ -18196,7 +17765,7 @@
           </w:r>
         </w:sdtContent>
       </w:sdt>
-      <w:bookmarkEnd w:id="215"/>
+      <w:bookmarkEnd w:id="214"/>
     </w:p>
     <w:p>
       <w:r>
@@ -18368,35 +17937,22 @@
         <w:pStyle w:val="Lgende"/>
         <w:jc w:val="center"/>
       </w:pPr>
-      <w:bookmarkStart w:id="216" w:name="_Toc480379590"/>
+      <w:bookmarkStart w:id="215" w:name="_Toc480379590"/>
       <w:r>
         <w:t xml:space="preserve">Exemple </w:t>
       </w:r>
-      <w:r>
-        <w:fldChar w:fldCharType="begin"/>
-      </w:r>
-      <w:r>
-        <w:instrText xml:space="preserve"> SEQ Exemple \* ARABIC </w:instrText>
-      </w:r>
-      <w:r>
-        <w:fldChar w:fldCharType="separate"/>
-      </w:r>
-      <w:r>
-        <w:rPr>
-          <w:noProof/>
-        </w:rPr>
-        <w:t>30</w:t>
-      </w:r>
-      <w:r>
-        <w:rPr>
-          <w:noProof/>
-        </w:rPr>
-        <w:fldChar w:fldCharType="end"/>
-      </w:r>
+      <w:fldSimple w:instr=" SEQ Exemple \* ARABIC ">
+        <w:r>
+          <w:rPr>
+            <w:noProof/>
+          </w:rPr>
+          <w:t>30</w:t>
+        </w:r>
+      </w:fldSimple>
       <w:r>
         <w:t xml:space="preserve"> Configurer les informations sur le serveur RADIUS</w:t>
       </w:r>
-      <w:bookmarkEnd w:id="216"/>
+      <w:bookmarkEnd w:id="215"/>
     </w:p>
     <w:p>
       <w:pPr>
@@ -18519,35 +18075,22 @@
         <w:pStyle w:val="Lgende"/>
         <w:jc w:val="center"/>
       </w:pPr>
-      <w:bookmarkStart w:id="217" w:name="_Toc480379591"/>
+      <w:bookmarkStart w:id="216" w:name="_Toc480379591"/>
       <w:r>
         <w:t xml:space="preserve">Exemple </w:t>
       </w:r>
-      <w:r>
-        <w:fldChar w:fldCharType="begin"/>
-      </w:r>
-      <w:r>
-        <w:instrText xml:space="preserve"> SEQ Exemple \* ARABIC </w:instrText>
-      </w:r>
-      <w:r>
-        <w:fldChar w:fldCharType="separate"/>
-      </w:r>
-      <w:r>
-        <w:rPr>
-          <w:noProof/>
-        </w:rPr>
-        <w:t>31</w:t>
-      </w:r>
-      <w:r>
-        <w:rPr>
-          <w:noProof/>
-        </w:rPr>
-        <w:fldChar w:fldCharType="end"/>
-      </w:r>
+      <w:fldSimple w:instr=" SEQ Exemple \* ARABIC ">
+        <w:r>
+          <w:rPr>
+            <w:noProof/>
+          </w:rPr>
+          <w:t>31</w:t>
+        </w:r>
+      </w:fldSimple>
       <w:r>
         <w:t xml:space="preserve"> Configurer les informations d'authentification AAA.</w:t>
       </w:r>
-      <w:bookmarkEnd w:id="217"/>
+      <w:bookmarkEnd w:id="216"/>
     </w:p>
     <w:p>
       <w:r>
@@ -18704,54 +18247,302 @@
         <w:pStyle w:val="Lgende"/>
         <w:jc w:val="center"/>
       </w:pPr>
-      <w:bookmarkStart w:id="218" w:name="_Toc480379592"/>
+      <w:bookmarkStart w:id="217" w:name="_Toc480379592"/>
       <w:r>
         <w:t xml:space="preserve">Exemple </w:t>
       </w:r>
-      <w:r>
-        <w:fldChar w:fldCharType="begin"/>
-      </w:r>
-      <w:r>
-        <w:instrText xml:space="preserve"> SEQ Exemple \* ARABIC </w:instrText>
-      </w:r>
-      <w:r>
-        <w:fldChar w:fldCharType="separate"/>
-      </w:r>
+      <w:fldSimple w:instr=" SEQ Exemple \* ARABIC ">
+        <w:r>
+          <w:rPr>
+            <w:noProof/>
+          </w:rPr>
+          <w:t>32</w:t>
+        </w:r>
+      </w:fldSimple>
+      <w:r>
+        <w:t xml:space="preserve"> Configuration des "authenticator ports" et des vlans pour les clients autorisés et non autorisés.</w:t>
+      </w:r>
+      <w:bookmarkEnd w:id="217"/>
+    </w:p>
+    <w:p>
+      <w:pPr>
+        <w:ind w:firstLine="0"/>
+      </w:pPr>
+      <w:r>
+        <w:br w:type="page"/>
+      </w:r>
+    </w:p>
+    <w:p>
+      <w:pPr>
+        <w:pStyle w:val="Titre4"/>
+      </w:pPr>
+      <w:r>
+        <w:lastRenderedPageBreak/>
+        <w:t>Configuratio</w:t>
+      </w:r>
+      <w:r>
+        <w:t>n de 802.1X sur un switch CISCO</w:t>
+      </w:r>
+    </w:p>
+    <w:p>
+      <w:r>
+        <w:t xml:space="preserve">Sous IOS, le système d’exploitation que font tourner les switch et les routeurs CISCO, la configuration de 802.1X est similaire à celle sous un HP ProCurve. </w:t>
+      </w:r>
+    </w:p>
+    <w:p>
+      <w:r>
+        <w:t xml:space="preserve">Elle peut elle aussi être divisée en plusieurs étapes dont la première est la configuration d’un modèle AAA : </w:t>
+      </w:r>
+    </w:p>
+    <w:p>
+      <w:pPr>
+        <w:keepNext/>
+      </w:pPr>
       <w:r>
         <w:rPr>
           <w:noProof/>
+          <w:lang w:val="fr-FR" w:eastAsia="fr-FR"/>
         </w:rPr>
-        <w:t>32</w:t>
-      </w:r>
+        <w:drawing>
+          <wp:inline distT="0" distB="0" distL="0" distR="0">
+            <wp:extent cx="3317517" cy="871268"/>
+            <wp:effectExtent l="0" t="0" r="0" b="5080"/>
+            <wp:docPr id="41" name="Image 41"/>
+            <wp:cNvGraphicFramePr>
+              <a:graphicFrameLocks xmlns:a="http://schemas.openxmlformats.org/drawingml/2006/main" noChangeAspect="1"/>
+            </wp:cNvGraphicFramePr>
+            <a:graphic xmlns:a="http://schemas.openxmlformats.org/drawingml/2006/main">
+              <a:graphicData uri="http://schemas.openxmlformats.org/drawingml/2006/picture">
+                <pic:pic xmlns:pic="http://schemas.openxmlformats.org/drawingml/2006/picture">
+                  <pic:nvPicPr>
+                    <pic:cNvPr id="41" name="CiscoAAA.png"/>
+                    <pic:cNvPicPr/>
+                  </pic:nvPicPr>
+                  <pic:blipFill>
+                    <a:blip r:embed="rId52">
+                      <a:extLst>
+                        <a:ext uri="{28A0092B-C50C-407E-A947-70E740481C1C}">
+                          <a14:useLocalDpi xmlns:a14="http://schemas.microsoft.com/office/drawing/2010/main" val="0"/>
+                        </a:ext>
+                      </a:extLst>
+                    </a:blip>
+                    <a:stretch>
+                      <a:fillRect/>
+                    </a:stretch>
+                  </pic:blipFill>
+                  <pic:spPr>
+                    <a:xfrm>
+                      <a:off x="0" y="0"/>
+                      <a:ext cx="3585600" cy="941674"/>
+                    </a:xfrm>
+                    <a:prstGeom prst="rect">
+                      <a:avLst/>
+                    </a:prstGeom>
+                  </pic:spPr>
+                </pic:pic>
+              </a:graphicData>
+            </a:graphic>
+          </wp:inline>
+        </w:drawing>
+      </w:r>
+    </w:p>
+    <w:p>
+      <w:pPr>
+        <w:pStyle w:val="Lgende"/>
+      </w:pPr>
+      <w:r>
+        <w:t xml:space="preserve">Figure </w:t>
+      </w:r>
+      <w:fldSimple w:instr=" SEQ Figure \* ARABIC ">
+        <w:r>
+          <w:rPr>
+            <w:noProof/>
+          </w:rPr>
+          <w:t>10</w:t>
+        </w:r>
+      </w:fldSimple>
+      <w:r>
+        <w:t xml:space="preserve"> Configuration d'un modèle AAA.</w:t>
+      </w:r>
+      <w:sdt>
+        <w:sdtPr>
+          <w:id w:val="-1464728144"/>
+          <w:citation/>
+        </w:sdtPr>
+        <w:sdtContent>
+          <w:r>
+            <w:fldChar w:fldCharType="begin"/>
+          </w:r>
+          <w:r>
+            <w:instrText xml:space="preserve"> CITATION Con \l 2060 </w:instrText>
+          </w:r>
+          <w:r>
+            <w:fldChar w:fldCharType="separate"/>
+          </w:r>
+          <w:r>
+            <w:rPr>
+              <w:noProof/>
+            </w:rPr>
+            <w:t xml:space="preserve"> (Configuring 802.1X Port-Base Authentication, s.d.)</w:t>
+          </w:r>
+          <w:r>
+            <w:fldChar w:fldCharType="end"/>
+          </w:r>
+        </w:sdtContent>
+      </w:sdt>
+    </w:p>
+    <w:p>
+      <w:r>
+        <w:t>L</w:t>
+      </w:r>
+      <w:r>
+        <w:t>es</w:t>
+      </w:r>
+      <w:r>
+        <w:t xml:space="preserve"> commande</w:t>
+      </w:r>
+      <w:r>
+        <w:t>s</w:t>
+      </w:r>
+      <w:r>
+        <w:t xml:space="preserve"> « aaa authentication dot1x default group radius » et « dot1x system-auth-control » correspondent à l’étape réalisé par la cmdlet « Set-LDPyascHPSwitchAAA » sur le </w:t>
+      </w:r>
+      <w:r>
+        <w:t>switch HP</w:t>
+      </w:r>
+      <w:r>
+        <w:t>, c’est-à-dire activation de 802.1X pour un serveur RADIUS</w:t>
+      </w:r>
+      <w:r>
+        <w:t xml:space="preserve">. </w:t>
+      </w:r>
+    </w:p>
+    <w:p>
+      <w:r>
+        <w:t>La commande « dot1x port-control auto » permet d’activer, pour un port, l’authentification AAA. Il est nécessaire qu’un port soit placé en « access port » sur un switch Cisco pour que 802.1X soit correctement configuré.</w:t>
+      </w:r>
+    </w:p>
+    <w:p>
+      <w:r>
+        <w:t>Comme pour le switch HP, il faut configurer les informations identifiants le serveur RADIUS :</w:t>
+      </w:r>
+    </w:p>
+    <w:p>
+      <w:pPr>
+        <w:keepNext/>
+        <w:jc w:val="center"/>
+      </w:pPr>
       <w:r>
         <w:rPr>
           <w:noProof/>
+          <w:lang w:val="fr-FR" w:eastAsia="fr-FR"/>
         </w:rPr>
-        <w:fldChar w:fldCharType="end"/>
-      </w:r>
-      <w:r>
-        <w:t xml:space="preserve"> Configuration des "authenticator ports" et des vlans pour les clients autorisés et non autorisés.</w:t>
-      </w:r>
+        <w:drawing>
+          <wp:inline distT="0" distB="0" distL="0" distR="0">
+            <wp:extent cx="5219700" cy="166679"/>
+            <wp:effectExtent l="0" t="0" r="0" b="5080"/>
+            <wp:docPr id="42" name="Image 42"/>
+            <wp:cNvGraphicFramePr>
+              <a:graphicFrameLocks xmlns:a="http://schemas.openxmlformats.org/drawingml/2006/main" noChangeAspect="1"/>
+            </wp:cNvGraphicFramePr>
+            <a:graphic xmlns:a="http://schemas.openxmlformats.org/drawingml/2006/main">
+              <a:graphicData uri="http://schemas.openxmlformats.org/drawingml/2006/picture">
+                <pic:pic xmlns:pic="http://schemas.openxmlformats.org/drawingml/2006/picture">
+                  <pic:nvPicPr>
+                    <pic:cNvPr id="42" name="RadiusCisco.png"/>
+                    <pic:cNvPicPr/>
+                  </pic:nvPicPr>
+                  <pic:blipFill>
+                    <a:blip r:embed="rId53">
+                      <a:extLst>
+                        <a:ext uri="{28A0092B-C50C-407E-A947-70E740481C1C}">
+                          <a14:useLocalDpi xmlns:a14="http://schemas.microsoft.com/office/drawing/2010/main" val="0"/>
+                        </a:ext>
+                      </a:extLst>
+                    </a:blip>
+                    <a:stretch>
+                      <a:fillRect/>
+                    </a:stretch>
+                  </pic:blipFill>
+                  <pic:spPr>
+                    <a:xfrm>
+                      <a:off x="0" y="0"/>
+                      <a:ext cx="5623358" cy="179569"/>
+                    </a:xfrm>
+                    <a:prstGeom prst="rect">
+                      <a:avLst/>
+                    </a:prstGeom>
+                  </pic:spPr>
+                </pic:pic>
+              </a:graphicData>
+            </a:graphic>
+          </wp:inline>
+        </w:drawing>
+      </w:r>
+    </w:p>
+    <w:p>
+      <w:pPr>
+        <w:pStyle w:val="Lgende"/>
+        <w:jc w:val="center"/>
+      </w:pPr>
+      <w:r>
+        <w:t xml:space="preserve">Figure </w:t>
+      </w:r>
+      <w:fldSimple w:instr=" SEQ Figure \* ARABIC ">
+        <w:r>
+          <w:rPr>
+            <w:noProof/>
+          </w:rPr>
+          <w:t>11</w:t>
+        </w:r>
+      </w:fldSimple>
+      <w:r>
+        <w:t xml:space="preserve"> Configurer les informations du serveur RADIUS sur un swich Cisco.</w:t>
+      </w:r>
+      <w:sdt>
+        <w:sdtPr>
+          <w:id w:val="1805198447"/>
+          <w:citation/>
+        </w:sdtPr>
+        <w:sdtContent>
+          <w:r>
+            <w:fldChar w:fldCharType="begin"/>
+          </w:r>
+          <w:r>
+            <w:instrText xml:space="preserve"> CITATION Con \l 2060 </w:instrText>
+          </w:r>
+          <w:r>
+            <w:fldChar w:fldCharType="separate"/>
+          </w:r>
+          <w:r>
+            <w:rPr>
+              <w:noProof/>
+            </w:rPr>
+            <w:t xml:space="preserve"> (Configuring 802.1X Port-Base Authentication, s.d.)</w:t>
+          </w:r>
+          <w:r>
+            <w:fldChar w:fldCharType="end"/>
+          </w:r>
+        </w:sdtContent>
+      </w:sdt>
+    </w:p>
+    <w:p>
+      <w:r>
+        <w:t>On constate donc que la configuration du standard 802.1X sur un switch HP ProCurve se réalise de</w:t>
+      </w:r>
+      <w:r>
+        <w:t xml:space="preserve"> façon</w:t>
+      </w:r>
+      <w:r>
+        <w:t xml:space="preserve"> si</w:t>
+      </w:r>
+      <w:r>
+        <w:t xml:space="preserve">milaire </w:t>
+      </w:r>
+      <w:bookmarkStart w:id="218" w:name="_GoBack"/>
       <w:bookmarkEnd w:id="218"/>
-    </w:p>
-    <w:p>
-      <w:pPr>
-        <w:ind w:firstLine="0"/>
-      </w:pPr>
-      <w:r>
-        <w:br w:type="page"/>
-      </w:r>
-    </w:p>
-    <w:p>
-      <w:pPr>
-        <w:pStyle w:val="Titre4"/>
-      </w:pPr>
-      <w:r>
-        <w:lastRenderedPageBreak/>
-        <w:t>Configuratio</w:t>
-      </w:r>
-      <w:r>
-        <w:t>n de 802.1X sur un switch CISCO</w:t>
+      <w:r>
+        <w:t>sur un switch Cisco.</w:t>
       </w:r>
     </w:p>
     <w:p>
@@ -18866,8 +18657,8 @@
         <w:br w:type="page"/>
       </w:r>
     </w:p>
-    <w:bookmarkStart w:id="227" w:name="_Toc475438084" w:displacedByCustomXml="next"/>
-    <w:bookmarkStart w:id="228" w:name="_Toc480378459" w:displacedByCustomXml="next"/>
+    <w:bookmarkStart w:id="227" w:name="_Toc480378459" w:displacedByCustomXml="next"/>
+    <w:bookmarkStart w:id="228" w:name="_Toc475438084" w:displacedByCustomXml="next"/>
     <w:sdt>
       <w:sdtPr>
         <w:rPr>
@@ -19093,6 +18884,29 @@
                   <w:iCs/>
                   <w:noProof/>
                 </w:rPr>
+                <w:t>Configuring 802.1X Port-Base Authentication</w:t>
+              </w:r>
+              <w:r>
+                <w:rPr>
+                  <w:noProof/>
+                </w:rPr>
+                <w:t>. (s.d.). Récupéré sur cisco.com: http://www.cisco.com/c/en/us/td/docs/switches/lan/catalyst3750/software/release/12-1_19_ea1/configuration/guide/3750scg/sw8021x.pdf</w:t>
+              </w:r>
+            </w:p>
+            <w:p>
+              <w:pPr>
+                <w:pStyle w:val="Bibliographie"/>
+                <w:ind w:left="720" w:hanging="720"/>
+                <w:rPr>
+                  <w:noProof/>
+                </w:rPr>
+              </w:pPr>
+              <w:r>
+                <w:rPr>
+                  <w:i/>
+                  <w:iCs/>
+                  <w:noProof/>
+                </w:rPr>
                 <w:t>EAP - Wikipedia</w:t>
               </w:r>
               <w:r>
@@ -19254,6 +19068,7 @@
                   <w:iCs/>
                   <w:noProof/>
                 </w:rPr>
+                <w:lastRenderedPageBreak/>
                 <w:t>Python (langage) - Wikipedia</w:t>
               </w:r>
               <w:r>
@@ -19277,7 +19092,6 @@
                   <w:iCs/>
                   <w:noProof/>
                 </w:rPr>
-                <w:lastRenderedPageBreak/>
                 <w:t>Qu'est-ce que Perl ?</w:t>
               </w:r>
               <w:r>
@@ -19462,8 +19276,8 @@
       </w:sdtContent>
     </w:sdt>
     <w:sectPr>
-      <w:headerReference w:type="default" r:id="rId52"/>
-      <w:footerReference w:type="default" r:id="rId53"/>
+      <w:headerReference w:type="default" r:id="rId54"/>
+      <w:footerReference w:type="default" r:id="rId55"/>
       <w:pgSz w:w="11906" w:h="16838"/>
       <w:pgMar w:top="1417" w:right="1417" w:bottom="1417" w:left="1417" w:header="708" w:footer="708" w:gutter="0"/>
       <w:cols w:space="708"/>
@@ -19668,7 +19482,7 @@
               <w:szCs w:val="18"/>
               <w:lang w:val="fr-FR"/>
             </w:rPr>
-            <w:t>6</w:t>
+            <w:t>60</w:t>
           </w:r>
           <w:r>
             <w:rPr>
@@ -22738,6 +22552,7 @@
     <w:rsid w:val="00752E10"/>
     <w:rsid w:val="007A0BE0"/>
     <w:rsid w:val="00847C08"/>
+    <w:rsid w:val="0086496F"/>
     <w:rsid w:val="00872CBB"/>
     <w:rsid w:val="00873958"/>
     <w:rsid w:val="009035DD"/>
@@ -23621,7 +23436,7 @@
     </b:Author>
     <b:City>Birmingham</b:City>
     <b:Publisher>Packt Publishing Ltd</b:Publisher>
-    <b:RefOrder>9</b:RefOrder>
+    <b:RefOrder>10</b:RefOrder>
   </b:Source>
   <b:Source>
     <b:Tag>Lan16</b:Tag>
@@ -23633,7 +23448,7 @@
     <b:Month>novembre</b:Month>
     <b:Day>8 </b:Day>
     <b:URL>https://fr.wikipedia.org/wiki/Langage_de_script</b:URL>
-    <b:RefOrder>10</b:RefOrder>
+    <b:RefOrder>11</b:RefOrder>
   </b:Source>
   <b:Source>
     <b:Tag>Win16</b:Tag>
@@ -23645,7 +23460,7 @@
     <b:Month>décembre</b:Month>
     <b:Day>16</b:Day>
     <b:URL>https://fr.wikipedia.org/wiki/Windows_PowerShell</b:URL>
-    <b:RefOrder>11</b:RefOrder>
+    <b:RefOrder>12</b:RefOrder>
   </b:Source>
   <b:Source>
     <b:Tag>Rob10</b:Tag>
@@ -23668,7 +23483,7 @@
     <b:Month>décembre</b:Month>
     <b:Day>18</b:Day>
     <b:URL>https://superuser.com/questions/223300/powershell-vs-the-unix-shell</b:URL>
-    <b:RefOrder>12</b:RefOrder>
+    <b:RefOrder>13</b:RefOrder>
   </b:Source>
   <b:Source>
     <b:Tag>Les</b:Tag>
@@ -23677,7 +23492,7 @@
     <b:Title>Les cmdlets</b:Title>
     <b:InternetSiteTitle>univ-mlv</b:InternetSiteTitle>
     <b:URL>http://igm.univ-mlv.fr/~dr/XPOSE2008/Introduction%20au%20Powershell/cmdlets.html</b:URL>
-    <b:RefOrder>13</b:RefOrder>
+    <b:RefOrder>14</b:RefOrder>
   </b:Source>
   <b:Source>
     <b:Tag>SUB17</b:Tag>
@@ -23687,7 +23502,7 @@
     <b:InternetSiteTitle>microsoft.com</b:InternetSiteTitle>
     <b:Year>2017</b:Year>
     <b:URL>https://msdn.microsoft.com/en-us/library/fcc1zstk.aspx</b:URL>
-    <b:RefOrder>14</b:RefOrder>
+    <b:RefOrder>15</b:RefOrder>
   </b:Source>
   <b:Source>
     <b:Tag>Per17</b:Tag>
@@ -23708,7 +23523,7 @@
     <b:Title>Qu'est-ce que Perl ?</b:Title>
     <b:InternetSiteTitle>openclassrooms</b:InternetSiteTitle>
     <b:URL>https://openclassrooms.com/courses/apprenez-a-programmer-en-perl/qu-est-ce-que-perl</b:URL>
-    <b:RefOrder>15</b:RefOrder>
+    <b:RefOrder>16</b:RefOrder>
   </b:Source>
   <b:Source>
     <b:Tag>Pyt17</b:Tag>
@@ -23729,7 +23544,7 @@
     <b:Title>Qu'est-ce que Python ?</b:Title>
     <b:InternetSiteTitle>openclassrooms</b:InternetSiteTitle>
     <b:URL>https://openclassrooms.com/courses/apprenez-a-programmer-en-python/qu-est-ce-que-python</b:URL>
-    <b:RefOrder>16</b:RefOrder>
+    <b:RefOrder>17</b:RefOrder>
   </b:Source>
   <b:Source>
     <b:Tag>Bas17</b:Tag>
@@ -23739,7 +23554,7 @@
     <b:InternetSiteTitle>ryanstutorials.net</b:InternetSiteTitle>
     <b:Year>2017</b:Year>
     <b:URL>http://ryanstutorials.net/bash-scripting-tutorial/bash-script.php</b:URL>
-    <b:RefOrder>17</b:RefOrder>
+    <b:RefOrder>18</b:RefOrder>
   </b:Source>
   <b:Source>
     <b:Tag>Wha16</b:Tag>
@@ -23763,7 +23578,7 @@
     <b:Month>janvier</b:Month>
     <b:Day>1</b:Day>
     <b:URL>https://fr.wikipedia.org/wiki/Chef_(logiciel)</b:URL>
-    <b:RefOrder>18</b:RefOrder>
+    <b:RefOrder>19</b:RefOrder>
   </b:Source>
   <b:Source>
     <b:Tag>che</b:Tag>
@@ -23772,7 +23587,7 @@
     <b:Title>chef-solo - Chef Docs</b:Title>
     <b:InternetSiteTitle>chef.io</b:InternetSiteTitle>
     <b:URL>https://docs.chef.io/chef_solo.html</b:URL>
-    <b:RefOrder>19</b:RefOrder>
+    <b:RefOrder>20</b:RefOrder>
   </b:Source>
   <b:Source>
     <b:Tag>Ano</b:Tag>
@@ -23804,7 +23619,7 @@
     <b:Month>janvier</b:Month>
     <b:Day>17</b:Day>
     <b:URL>https://fr.wikipedia.org/wiki/Rudder_(logiciel)</b:URL>
-    <b:RefOrder>20</b:RefOrder>
+    <b:RefOrder>21</b:RefOrder>
   </b:Source>
   <b:Source>
     <b:Tag>Rud16</b:Tag>
@@ -23836,7 +23651,7 @@
     <b:Month>décembre</b:Month>
     <b:Day>27</b:Day>
     <b:URL>https://fr.wikipedia.org/wiki/Interface_en_ligne_de_commande</b:URL>
-    <b:RefOrder>21</b:RefOrder>
+    <b:RefOrder>22</b:RefOrder>
   </b:Source>
   <b:Source>
     <b:Tag>IEE17</b:Tag>
@@ -23848,7 +23663,7 @@
     <b:Month>mars</b:Month>
     <b:Day>8</b:Day>
     <b:URL>https://fr.wikipedia.org/wiki/IEEE_802.1X</b:URL>
-    <b:RefOrder>22</b:RefOrder>
+    <b:RefOrder>23</b:RefOrder>
   </b:Source>
   <b:Source>
     <b:Tag>EAP17</b:Tag>
@@ -23869,13 +23684,13 @@
     <b:Title>Configuring 802.1X Port-Base Authentication</b:Title>
     <b:InternetSiteTitle>cisco.com</b:InternetSiteTitle>
     <b:URL>http://www.cisco.com/c/en/us/td/docs/switches/lan/catalyst3750/software/release/12-1_19_ea1/configuration/guide/3750scg/sw8021x.pdf</b:URL>
-    <b:RefOrder>23</b:RefOrder>
+    <b:RefOrder>9</b:RefOrder>
   </b:Source>
 </b:Sources>
 </file>
 
 <file path=customXml/itemProps1.xml><?xml version="1.0" encoding="utf-8"?>
-<ds:datastoreItem xmlns:ds="http://schemas.openxmlformats.org/officeDocument/2006/customXml" ds:itemID="{38A2D9CE-753A-4B70-8022-A9C2DA066298}">
+<ds:datastoreItem xmlns:ds="http://schemas.openxmlformats.org/officeDocument/2006/customXml" ds:itemID="{BDB24747-C106-4DA2-ADF3-1FC38D2670B6}">
   <ds:schemaRefs>
     <ds:schemaRef ds:uri="http://schemas.openxmlformats.org/officeDocument/2006/bibliography"/>
   </ds:schemaRefs>

</xml_diff>